<commit_message>
Update Justifications des méthodes.docx
</commit_message>
<xml_diff>
--- a/Dossier de rendu/Justifications des méthodes.docx
+++ b/Dossier de rendu/Justifications des méthodes.docx
@@ -1,6 +1,6 @@
 
 <file path=word/document.xml><?xml version="1.0" encoding="utf-8"?>
-<w:document xmlns:wpc="http://schemas.microsoft.com/office/word/2010/wordprocessingCanvas" xmlns:cx="http://schemas.microsoft.com/office/drawing/2014/chartex" xmlns:cx1="http://schemas.microsoft.com/office/drawing/2015/9/8/chartex" xmlns:cx2="http://schemas.microsoft.com/office/drawing/2015/10/21/chartex" xmlns:cx3="http://schemas.microsoft.com/office/drawing/2016/5/9/chartex" xmlns:cx4="http://schemas.microsoft.com/office/drawing/2016/5/10/chartex" xmlns:cx5="http://schemas.microsoft.com/office/drawing/2016/5/11/chartex" xmlns:cx6="http://schemas.microsoft.com/office/drawing/2016/5/12/chartex" xmlns:cx7="http://schemas.microsoft.com/office/drawing/2016/5/13/chartex" xmlns:cx8="http://schemas.microsoft.com/office/drawing/2016/5/14/chartex" xmlns:mc="http://schemas.openxmlformats.org/markup-compatibility/2006" xmlns:aink="http://schemas.microsoft.com/office/drawing/2016/ink" xmlns:am3d="http://schemas.microsoft.com/office/drawing/2017/model3d" xmlns:o="urn:schemas-microsoft-com:office:office" xmlns:r="http://schemas.openxmlformats.org/officeDocument/2006/relationships" xmlns:m="http://schemas.openxmlformats.org/officeDocument/2006/math" xmlns:v="urn:schemas-microsoft-com:vml" xmlns:wp14="http://schemas.microsoft.com/office/word/2010/wordprocessingDrawing" xmlns:wp="http://schemas.openxmlformats.org/drawingml/2006/wordprocessingDrawing" xmlns:w10="urn:schemas-microsoft-com:office:word" xmlns:w="http://schemas.openxmlformats.org/wordprocessingml/2006/main" xmlns:w14="http://schemas.microsoft.com/office/word/2010/wordml" xmlns:w15="http://schemas.microsoft.com/office/word/2012/wordml" xmlns:w16cid="http://schemas.microsoft.com/office/word/2016/wordml/cid" xmlns:w16se="http://schemas.microsoft.com/office/word/2015/wordml/symex" xmlns:wpg="http://schemas.microsoft.com/office/word/2010/wordprocessingGroup" xmlns:wpi="http://schemas.microsoft.com/office/word/2010/wordprocessingInk" xmlns:wne="http://schemas.microsoft.com/office/word/2006/wordml" xmlns:wps="http://schemas.microsoft.com/office/word/2010/wordprocessingShape" mc:Ignorable="w14 w15 w16se w16cid wp14">
+<w:document xmlns:wpc="http://schemas.microsoft.com/office/word/2010/wordprocessingCanvas" xmlns:cx="http://schemas.microsoft.com/office/drawing/2014/chartex" xmlns:cx1="http://schemas.microsoft.com/office/drawing/2015/9/8/chartex" xmlns:cx2="http://schemas.microsoft.com/office/drawing/2015/10/21/chartex" xmlns:cx3="http://schemas.microsoft.com/office/drawing/2016/5/9/chartex" xmlns:cx4="http://schemas.microsoft.com/office/drawing/2016/5/10/chartex" xmlns:cx5="http://schemas.microsoft.com/office/drawing/2016/5/11/chartex" xmlns:cx6="http://schemas.microsoft.com/office/drawing/2016/5/12/chartex" xmlns:cx7="http://schemas.microsoft.com/office/drawing/2016/5/13/chartex" xmlns:cx8="http://schemas.microsoft.com/office/drawing/2016/5/14/chartex" xmlns:mc="http://schemas.openxmlformats.org/markup-compatibility/2006" xmlns:aink="http://schemas.microsoft.com/office/drawing/2016/ink" xmlns:am3d="http://schemas.microsoft.com/office/drawing/2017/model3d" xmlns:o="urn:schemas-microsoft-com:office:office" xmlns:oel="http://schemas.microsoft.com/office/2019/extlst" xmlns:r="http://schemas.openxmlformats.org/officeDocument/2006/relationships" xmlns:m="http://schemas.openxmlformats.org/officeDocument/2006/math" xmlns:v="urn:schemas-microsoft-com:vml" xmlns:wp14="http://schemas.microsoft.com/office/word/2010/wordprocessingDrawing" xmlns:wp="http://schemas.openxmlformats.org/drawingml/2006/wordprocessingDrawing" xmlns:w10="urn:schemas-microsoft-com:office:word" xmlns:w="http://schemas.openxmlformats.org/wordprocessingml/2006/main" xmlns:w14="http://schemas.microsoft.com/office/word/2010/wordml" xmlns:w15="http://schemas.microsoft.com/office/word/2012/wordml" xmlns:w16cex="http://schemas.microsoft.com/office/word/2018/wordml/cex" xmlns:w16cid="http://schemas.microsoft.com/office/word/2016/wordml/cid" xmlns:w16="http://schemas.microsoft.com/office/word/2018/wordml" xmlns:w16du="http://schemas.microsoft.com/office/word/2023/wordml/word16du" xmlns:w16sdtdh="http://schemas.microsoft.com/office/word/2020/wordml/sdtdatahash" xmlns:w16sdtfl="http://schemas.microsoft.com/office/word/2024/wordml/sdtformatlock" xmlns:w16se="http://schemas.microsoft.com/office/word/2015/wordml/symex" xmlns:wpg="http://schemas.microsoft.com/office/word/2010/wordprocessingGroup" xmlns:wpi="http://schemas.microsoft.com/office/word/2010/wordprocessingInk" xmlns:wne="http://schemas.microsoft.com/office/word/2006/wordml" xmlns:wps="http://schemas.microsoft.com/office/word/2010/wordprocessingShape" mc:Ignorable="w14 w15 w16se w16cid w16 w16cex w16sdtdh w16sdtfl w16du wp14">
   <w:body>
     <w:p>
       <w:pPr>
@@ -80,7 +80,7 @@
           <w:r>
             <w:fldChar w:fldCharType="separate"/>
           </w:r>
-          <w:hyperlink w:anchor="_Toc184298297" w:history="1">
+          <w:hyperlink w:anchor="_Toc189495324" w:history="1">
             <w:r>
               <w:rPr>
                 <w:rStyle w:val="Lienhypertexte"/>
@@ -124,7 +124,7 @@
                 <w:noProof/>
                 <w:webHidden/>
               </w:rPr>
-              <w:instrText xml:space="preserve"> PAGEREF _Toc184298297 \h </w:instrText>
+              <w:instrText xml:space="preserve"> PAGEREF _Toc189495324 \h </w:instrText>
             </w:r>
             <w:r>
               <w:rPr>
@@ -170,7 +170,7 @@
               <w:lang w:eastAsia="fr-FR"/>
             </w:rPr>
           </w:pPr>
-          <w:hyperlink w:anchor="_Toc184298298" w:history="1">
+          <w:hyperlink w:anchor="_Toc189495325" w:history="1">
             <w:r>
               <w:rPr>
                 <w:rStyle w:val="Lienhypertexte"/>
@@ -214,7 +214,7 @@
                 <w:noProof/>
                 <w:webHidden/>
               </w:rPr>
-              <w:instrText xml:space="preserve"> PAGEREF _Toc184298298 \h </w:instrText>
+              <w:instrText xml:space="preserve"> PAGEREF _Toc189495325 \h </w:instrText>
             </w:r>
             <w:r>
               <w:rPr>
@@ -260,7 +260,7 @@
               <w:lang w:eastAsia="fr-FR"/>
             </w:rPr>
           </w:pPr>
-          <w:hyperlink w:anchor="_Toc184298299" w:history="1">
+          <w:hyperlink w:anchor="_Toc189495326" w:history="1">
             <w:r>
               <w:rPr>
                 <w:rStyle w:val="Lienhypertexte"/>
@@ -304,7 +304,7 @@
                 <w:noProof/>
                 <w:webHidden/>
               </w:rPr>
-              <w:instrText xml:space="preserve"> PAGEREF _Toc184298299 \h </w:instrText>
+              <w:instrText xml:space="preserve"> PAGEREF _Toc189495326 \h </w:instrText>
             </w:r>
             <w:r>
               <w:rPr>
@@ -350,7 +350,7 @@
               <w:lang w:eastAsia="fr-FR"/>
             </w:rPr>
           </w:pPr>
-          <w:hyperlink w:anchor="_Toc184298300" w:history="1">
+          <w:hyperlink w:anchor="_Toc189495327" w:history="1">
             <w:r>
               <w:rPr>
                 <w:rStyle w:val="Lienhypertexte"/>
@@ -394,7 +394,7 @@
                 <w:noProof/>
                 <w:webHidden/>
               </w:rPr>
-              <w:instrText xml:space="preserve"> PAGEREF _Toc184298300 \h </w:instrText>
+              <w:instrText xml:space="preserve"> PAGEREF _Toc189495327 \h </w:instrText>
             </w:r>
             <w:r>
               <w:rPr>
@@ -439,7 +439,7 @@
               <w:lang w:eastAsia="fr-FR"/>
             </w:rPr>
           </w:pPr>
-          <w:hyperlink w:anchor="_Toc184298301" w:history="1">
+          <w:hyperlink w:anchor="_Toc189495328" w:history="1">
             <w:r>
               <w:rPr>
                 <w:rStyle w:val="Lienhypertexte"/>
@@ -466,7 +466,7 @@
                 <w:noProof/>
                 <w:webHidden/>
               </w:rPr>
-              <w:instrText xml:space="preserve"> PAGEREF _Toc184298301 \h </w:instrText>
+              <w:instrText xml:space="preserve"> PAGEREF _Toc189495328 \h </w:instrText>
             </w:r>
             <w:r>
               <w:rPr>
@@ -511,7 +511,7 @@
               <w:lang w:eastAsia="fr-FR"/>
             </w:rPr>
           </w:pPr>
-          <w:hyperlink w:anchor="_Toc184298302" w:history="1">
+          <w:hyperlink w:anchor="_Toc189495329" w:history="1">
             <w:r>
               <w:rPr>
                 <w:rStyle w:val="Lienhypertexte"/>
@@ -538,7 +538,7 @@
                 <w:noProof/>
                 <w:webHidden/>
               </w:rPr>
-              <w:instrText xml:space="preserve"> PAGEREF _Toc184298302 \h </w:instrText>
+              <w:instrText xml:space="preserve"> PAGEREF _Toc189495329 \h </w:instrText>
             </w:r>
             <w:r>
               <w:rPr>
@@ -583,7 +583,7 @@
               <w:lang w:eastAsia="fr-FR"/>
             </w:rPr>
           </w:pPr>
-          <w:hyperlink w:anchor="_Toc184298303" w:history="1">
+          <w:hyperlink w:anchor="_Toc189495330" w:history="1">
             <w:r>
               <w:rPr>
                 <w:rStyle w:val="Lienhypertexte"/>
@@ -610,7 +610,7 @@
                 <w:noProof/>
                 <w:webHidden/>
               </w:rPr>
-              <w:instrText xml:space="preserve"> PAGEREF _Toc184298303 \h </w:instrText>
+              <w:instrText xml:space="preserve"> PAGEREF _Toc189495330 \h </w:instrText>
             </w:r>
             <w:r>
               <w:rPr>
@@ -630,7 +630,7 @@
                 <w:noProof/>
                 <w:webHidden/>
               </w:rPr>
-              <w:t>4</w:t>
+              <w:t>5</w:t>
             </w:r>
             <w:r>
               <w:rPr>
@@ -655,7 +655,7 @@
               <w:lang w:eastAsia="fr-FR"/>
             </w:rPr>
           </w:pPr>
-          <w:hyperlink w:anchor="_Toc184298304" w:history="1">
+          <w:hyperlink w:anchor="_Toc189495331" w:history="1">
             <w:r>
               <w:rPr>
                 <w:rStyle w:val="Lienhypertexte"/>
@@ -682,7 +682,7 @@
                 <w:noProof/>
                 <w:webHidden/>
               </w:rPr>
-              <w:instrText xml:space="preserve"> PAGEREF _Toc184298304 \h </w:instrText>
+              <w:instrText xml:space="preserve"> PAGEREF _Toc189495331 \h </w:instrText>
             </w:r>
             <w:r>
               <w:rPr>
@@ -702,7 +702,7 @@
                 <w:noProof/>
                 <w:webHidden/>
               </w:rPr>
-              <w:t>4</w:t>
+              <w:t>5</w:t>
             </w:r>
             <w:r>
               <w:rPr>
@@ -727,7 +727,7 @@
               <w:lang w:eastAsia="fr-FR"/>
             </w:rPr>
           </w:pPr>
-          <w:hyperlink w:anchor="_Toc184298305" w:history="1">
+          <w:hyperlink w:anchor="_Toc189495332" w:history="1">
             <w:r>
               <w:rPr>
                 <w:rStyle w:val="Lienhypertexte"/>
@@ -754,7 +754,7 @@
                 <w:noProof/>
                 <w:webHidden/>
               </w:rPr>
-              <w:instrText xml:space="preserve"> PAGEREF _Toc184298305 \h </w:instrText>
+              <w:instrText xml:space="preserve"> PAGEREF _Toc189495332 \h </w:instrText>
             </w:r>
             <w:r>
               <w:rPr>
@@ -800,7 +800,7 @@
               <w:lang w:eastAsia="fr-FR"/>
             </w:rPr>
           </w:pPr>
-          <w:hyperlink w:anchor="_Toc184298306" w:history="1">
+          <w:hyperlink w:anchor="_Toc189495333" w:history="1">
             <w:r>
               <w:rPr>
                 <w:rStyle w:val="Lienhypertexte"/>
@@ -844,7 +844,7 @@
                 <w:noProof/>
                 <w:webHidden/>
               </w:rPr>
-              <w:instrText xml:space="preserve"> PAGEREF _Toc184298306 \h </w:instrText>
+              <w:instrText xml:space="preserve"> PAGEREF _Toc189495333 \h </w:instrText>
             </w:r>
             <w:r>
               <w:rPr>
@@ -889,7 +889,7 @@
               <w:lang w:eastAsia="fr-FR"/>
             </w:rPr>
           </w:pPr>
-          <w:hyperlink w:anchor="_Toc184298307" w:history="1">
+          <w:hyperlink w:anchor="_Toc189495334" w:history="1">
             <w:r>
               <w:rPr>
                 <w:rStyle w:val="Lienhypertexte"/>
@@ -916,7 +916,7 @@
                 <w:noProof/>
                 <w:webHidden/>
               </w:rPr>
-              <w:instrText xml:space="preserve"> PAGEREF _Toc184298307 \h </w:instrText>
+              <w:instrText xml:space="preserve"> PAGEREF _Toc189495334 \h </w:instrText>
             </w:r>
             <w:r>
               <w:rPr>
@@ -961,7 +961,7 @@
               <w:lang w:eastAsia="fr-FR"/>
             </w:rPr>
           </w:pPr>
-          <w:hyperlink w:anchor="_Toc184298308" w:history="1">
+          <w:hyperlink w:anchor="_Toc189495335" w:history="1">
             <w:r>
               <w:rPr>
                 <w:rStyle w:val="Lienhypertexte"/>
@@ -988,7 +988,7 @@
                 <w:noProof/>
                 <w:webHidden/>
               </w:rPr>
-              <w:instrText xml:space="preserve"> PAGEREF _Toc184298308 \h </w:instrText>
+              <w:instrText xml:space="preserve"> PAGEREF _Toc189495335 \h </w:instrText>
             </w:r>
             <w:r>
               <w:rPr>
@@ -1008,7 +1008,7 @@
                 <w:noProof/>
                 <w:webHidden/>
               </w:rPr>
-              <w:t>5</w:t>
+              <w:t>6</w:t>
             </w:r>
             <w:r>
               <w:rPr>
@@ -1056,7 +1056,7 @@
           <w:szCs w:val="32"/>
         </w:rPr>
       </w:pPr>
-      <w:bookmarkStart w:id="0" w:name="_Toc184298297"/>
+      <w:bookmarkStart w:id="0" w:name="_Toc189495324"/>
       <w:r>
         <w:rPr>
           <w:sz w:val="32"/>
@@ -1238,7 +1238,7 @@
           <w:szCs w:val="32"/>
         </w:rPr>
       </w:pPr>
-      <w:bookmarkStart w:id="1" w:name="_Toc184298298"/>
+      <w:bookmarkStart w:id="1" w:name="_Toc189495325"/>
       <w:r>
         <w:rPr>
           <w:sz w:val="32"/>
@@ -1909,12 +1909,22 @@
               <w:spacing w:after="0" w:line="240" w:lineRule="auto"/>
               <w:textAlignment w:val="baseline"/>
               <w:rPr>
-                <w:rFonts w:cs="Calibri"/>
-              </w:rPr>
-            </w:pPr>
-            <w:r>
-              <w:rPr>
-                <w:rFonts w:cs="Calibri"/>
+                <w:rFonts w:ascii="Calibri" w:hAnsi="Calibri" w:cs="Calibri"/>
+                <w:rPrChange w:id="2" w:author="Lucie Della-Negra" w:date="2025-02-03T16:54:00Z" w16du:dateUtc="2025-02-03T15:54:00Z">
+                  <w:rPr>
+                    <w:rFonts w:cs="Calibri"/>
+                  </w:rPr>
+                </w:rPrChange>
+              </w:rPr>
+            </w:pPr>
+            <w:r>
+              <w:rPr>
+                <w:rFonts w:ascii="Calibri" w:hAnsi="Calibri" w:cs="Calibri"/>
+                <w:rPrChange w:id="3" w:author="Lucie Della-Negra" w:date="2025-02-03T16:54:00Z" w16du:dateUtc="2025-02-03T15:54:00Z">
+                  <w:rPr>
+                    <w:rFonts w:cs="Calibri"/>
+                  </w:rPr>
+                </w:rPrChange>
               </w:rPr>
               <w:t>Données quantitatives issues du jeu</w:t>
             </w:r>
@@ -1933,12 +1943,22 @@
               <w:contextualSpacing w:val="0"/>
               <w:textAlignment w:val="baseline"/>
               <w:rPr>
-                <w:rFonts w:cs="Calibri"/>
-              </w:rPr>
-            </w:pPr>
-            <w:r>
-              <w:rPr>
-                <w:rFonts w:cs="Calibri"/>
+                <w:rFonts w:ascii="Calibri" w:hAnsi="Calibri" w:cs="Calibri"/>
+                <w:rPrChange w:id="4" w:author="Lucie Della-Negra" w:date="2025-02-03T16:54:00Z" w16du:dateUtc="2025-02-03T15:54:00Z">
+                  <w:rPr>
+                    <w:rFonts w:cs="Calibri"/>
+                  </w:rPr>
+                </w:rPrChange>
+              </w:rPr>
+            </w:pPr>
+            <w:r>
+              <w:rPr>
+                <w:rFonts w:ascii="Calibri" w:hAnsi="Calibri" w:cs="Calibri"/>
+                <w:rPrChange w:id="5" w:author="Lucie Della-Negra" w:date="2025-02-03T16:54:00Z" w16du:dateUtc="2025-02-03T15:54:00Z">
+                  <w:rPr>
+                    <w:rFonts w:cs="Calibri"/>
+                  </w:rPr>
+                </w:rPrChange>
               </w:rPr>
               <w:t>Verbatims et communications verbales</w:t>
             </w:r>
@@ -1957,12 +1977,22 @@
               <w:contextualSpacing w:val="0"/>
               <w:textAlignment w:val="baseline"/>
               <w:rPr>
-                <w:rFonts w:cs="Calibri"/>
-              </w:rPr>
-            </w:pPr>
-            <w:r>
-              <w:rPr>
-                <w:rFonts w:cs="Calibri"/>
+                <w:rFonts w:ascii="Calibri" w:hAnsi="Calibri" w:cs="Calibri"/>
+                <w:rPrChange w:id="6" w:author="Lucie Della-Negra" w:date="2025-02-03T16:54:00Z" w16du:dateUtc="2025-02-03T15:54:00Z">
+                  <w:rPr>
+                    <w:rFonts w:cs="Calibri"/>
+                  </w:rPr>
+                </w:rPrChange>
+              </w:rPr>
+            </w:pPr>
+            <w:r>
+              <w:rPr>
+                <w:rFonts w:ascii="Calibri" w:hAnsi="Calibri" w:cs="Calibri"/>
+                <w:rPrChange w:id="7" w:author="Lucie Della-Negra" w:date="2025-02-03T16:54:00Z" w16du:dateUtc="2025-02-03T15:54:00Z">
+                  <w:rPr>
+                    <w:rFonts w:cs="Calibri"/>
+                  </w:rPr>
+                </w:rPrChange>
               </w:rPr>
               <w:t>Dynamique de l’affectivité groupale</w:t>
             </w:r>
@@ -1981,12 +2011,22 @@
               <w:contextualSpacing w:val="0"/>
               <w:textAlignment w:val="baseline"/>
               <w:rPr>
-                <w:rFonts w:cs="Calibri"/>
-              </w:rPr>
-            </w:pPr>
-            <w:r>
-              <w:rPr>
-                <w:rFonts w:cs="Calibri"/>
+                <w:rFonts w:ascii="Calibri" w:hAnsi="Calibri" w:cs="Calibri"/>
+                <w:rPrChange w:id="8" w:author="Lucie Della-Negra" w:date="2025-02-03T16:54:00Z" w16du:dateUtc="2025-02-03T15:54:00Z">
+                  <w:rPr>
+                    <w:rFonts w:cs="Calibri"/>
+                  </w:rPr>
+                </w:rPrChange>
+              </w:rPr>
+            </w:pPr>
+            <w:r>
+              <w:rPr>
+                <w:rFonts w:ascii="Calibri" w:hAnsi="Calibri" w:cs="Calibri"/>
+                <w:rPrChange w:id="9" w:author="Lucie Della-Negra" w:date="2025-02-03T16:54:00Z" w16du:dateUtc="2025-02-03T15:54:00Z">
+                  <w:rPr>
+                    <w:rFonts w:cs="Calibri"/>
+                  </w:rPr>
+                </w:rPrChange>
               </w:rPr>
               <w:t>Activité corporelles et comportementale</w:t>
             </w:r>
@@ -2085,12 +2125,22 @@
           <w:p>
             <w:pPr>
               <w:rPr>
-                <w:rFonts w:cs="Calibri"/>
-              </w:rPr>
-            </w:pPr>
-            <w:r>
-              <w:rPr>
-                <w:rFonts w:cs="Calibri"/>
+                <w:rFonts w:ascii="Calibri" w:hAnsi="Calibri" w:cs="Calibri"/>
+                <w:rPrChange w:id="10" w:author="Lucie Della-Negra" w:date="2025-02-03T16:54:00Z" w16du:dateUtc="2025-02-03T15:54:00Z">
+                  <w:rPr>
+                    <w:rFonts w:cs="Calibri"/>
+                  </w:rPr>
+                </w:rPrChange>
+              </w:rPr>
+            </w:pPr>
+            <w:r>
+              <w:rPr>
+                <w:rFonts w:ascii="Calibri" w:hAnsi="Calibri" w:cs="Calibri"/>
+                <w:rPrChange w:id="11" w:author="Lucie Della-Negra" w:date="2025-02-03T16:54:00Z" w16du:dateUtc="2025-02-03T15:54:00Z">
+                  <w:rPr>
+                    <w:rFonts w:cs="Calibri"/>
+                  </w:rPr>
+                </w:rPrChange>
               </w:rPr>
               <w:t>Vision globale du participant sur la partie &amp; sa propre stratégie</w:t>
             </w:r>
@@ -2563,7 +2613,7 @@
           <w:szCs w:val="32"/>
         </w:rPr>
       </w:pPr>
-      <w:bookmarkStart w:id="2" w:name="_Toc184298299"/>
+      <w:bookmarkStart w:id="12" w:name="_Toc189495326"/>
       <w:r>
         <w:rPr>
           <w:sz w:val="32"/>
@@ -2578,7 +2628,7 @@
         </w:rPr>
         <w:t xml:space="preserve"> du protocole</w:t>
       </w:r>
-      <w:bookmarkEnd w:id="2"/>
+      <w:bookmarkEnd w:id="12"/>
     </w:p>
     <w:p/>
     <w:p>
@@ -2593,7 +2643,7 @@
           <w:szCs w:val="28"/>
         </w:rPr>
       </w:pPr>
-      <w:bookmarkStart w:id="3" w:name="_Toc184298300"/>
+      <w:bookmarkStart w:id="13" w:name="_Toc189495327"/>
       <w:r>
         <w:rPr>
           <w:sz w:val="28"/>
@@ -2608,7 +2658,7 @@
         </w:rPr>
         <w:t>uestionnaires</w:t>
       </w:r>
-      <w:bookmarkEnd w:id="3"/>
+      <w:bookmarkEnd w:id="13"/>
     </w:p>
     <w:p/>
     <w:p>
@@ -2619,7 +2669,7 @@
           <w:szCs w:val="24"/>
         </w:rPr>
       </w:pPr>
-      <w:bookmarkStart w:id="4" w:name="_Toc184298301"/>
+      <w:bookmarkStart w:id="14" w:name="_Toc189495328"/>
       <w:r>
         <w:rPr>
           <w:sz w:val="24"/>
@@ -2636,9 +2686,10 @@
         </w:rPr>
         <w:t>méta-cognitif</w:t>
       </w:r>
-      <w:bookmarkEnd w:id="4"/>
+      <w:bookmarkEnd w:id="14"/>
       <w:proofErr w:type="spellEnd"/>
     </w:p>
+    <w:p/>
     <w:p>
       <w:pPr>
         <w:pStyle w:val="Corpsdetexte"/>
@@ -2723,16 +2774,9 @@
       <w:r>
         <w:t>es questionnaires avant, nous cherchons à</w:t>
       </w:r>
-      <w:ins w:id="5" w:author="mmorelle" w:date="2024-12-09T17:52:00Z">
-        <w:r>
-          <w:t xml:space="preserve"> éviter une influence potentielle de l’attitude du joueur pendant la partie sur ses réponses aux questionnaires</w:t>
-        </w:r>
-      </w:ins>
-      <w:del w:id="6" w:author="mmorelle" w:date="2024-12-09T17:53:00Z">
-        <w:r>
-          <w:delText xml:space="preserve"> ne pas influencer le profil psychologique et métacognitif du joueur par son attitude lors de la partie</w:delText>
-        </w:r>
-      </w:del>
+      <w:r>
+        <w:t xml:space="preserve"> éviter une influence potentielle de l’attitude du joueur pendant la partie sur ses réponses aux questionnaires</w:t>
+      </w:r>
       <w:r>
         <w:t>.</w:t>
       </w:r>
@@ -2743,15 +2787,7 @@
         <w:ind w:firstLine="360"/>
       </w:pPr>
       <w:r>
-        <w:t>Pour obtenir une plus large description du profil du joueur, nous choisissons de garder</w:t>
-      </w:r>
-      <w:del w:id="7" w:author="mmorelle" w:date="2024-12-09T17:53:00Z">
-        <w:r>
-          <w:delText xml:space="preserve"> au moins</w:delText>
-        </w:r>
-      </w:del>
-      <w:r>
-        <w:t xml:space="preserve"> </w:t>
+        <w:t xml:space="preserve">Pour obtenir une plus large description du profil du joueur, nous choisissons de garder </w:t>
       </w:r>
       <w:r>
         <w:rPr>
@@ -2763,11 +2799,6 @@
       <w:r>
         <w:t xml:space="preserve"> et </w:t>
       </w:r>
-      <w:del w:id="8" w:author="mmorelle" w:date="2024-12-09T17:53:00Z">
-        <w:r>
-          <w:delText xml:space="preserve">au moins </w:delText>
-        </w:r>
-      </w:del>
       <w:r>
         <w:rPr>
           <w:b/>
@@ -3136,14 +3167,12 @@
               </w:rPr>
               <w:t>- Limite linguistique</w:t>
             </w:r>
-            <w:ins w:id="9" w:author="mmorelle" w:date="2024-12-09T17:53:00Z">
-              <w:r>
-                <w:rPr>
-                  <w:rFonts w:ascii="Arial" w:eastAsia="Aptos" w:hAnsi="Arial"/>
-                </w:rPr>
-                <w:t xml:space="preserve"> (pas de traduction en français)</w:t>
-              </w:r>
-            </w:ins>
+            <w:r>
+              <w:rPr>
+                <w:rFonts w:ascii="Arial" w:eastAsia="Aptos" w:hAnsi="Arial"/>
+              </w:rPr>
+              <w:t xml:space="preserve"> (pas de traduction en français)</w:t>
+            </w:r>
           </w:p>
           <w:p>
             <w:pPr>
@@ -3217,14 +3246,12 @@
               </w:rPr>
               <w:t>- Limite linguistique</w:t>
             </w:r>
-            <w:ins w:id="10" w:author="mmorelle" w:date="2024-12-09T17:54:00Z">
-              <w:r>
-                <w:rPr>
-                  <w:rFonts w:ascii="Arial" w:eastAsia="Aptos" w:hAnsi="Arial"/>
-                </w:rPr>
-                <w:t xml:space="preserve"> (pas de traduction en français)</w:t>
-              </w:r>
-            </w:ins>
+            <w:r>
+              <w:rPr>
+                <w:rFonts w:ascii="Arial" w:eastAsia="Aptos" w:hAnsi="Arial"/>
+              </w:rPr>
+              <w:t xml:space="preserve"> (pas de traduction en français)</w:t>
+            </w:r>
           </w:p>
           <w:p>
             <w:pPr>
@@ -3243,21 +3270,19 @@
               <w:rPr>
                 <w:rFonts w:ascii="Arial" w:eastAsia="Aptos" w:hAnsi="Arial"/>
               </w:rPr>
-              <w:t>méta-</w:t>
-            </w:r>
-            <w:del w:id="11" w:author="mmorelle" w:date="2024-12-09T17:54:00Z">
-              <w:r>
-                <w:rPr>
-                  <w:rFonts w:ascii="Arial" w:eastAsia="Aptos" w:hAnsi="Arial"/>
-                </w:rPr>
-                <w:delText xml:space="preserve"> </w:delText>
-              </w:r>
-            </w:del>
-            <w:r>
-              <w:rPr>
-                <w:rFonts w:ascii="Arial" w:eastAsia="Aptos" w:hAnsi="Arial"/>
-              </w:rPr>
-              <w:t>cognitif</w:t>
+              <w:t>méta</w:t>
+            </w:r>
+            <w:r>
+              <w:rPr>
+                <w:rFonts w:ascii="Arial" w:eastAsia="Aptos" w:hAnsi="Arial"/>
+              </w:rPr>
+              <w:t>-c</w:t>
+            </w:r>
+            <w:r>
+              <w:rPr>
+                <w:rFonts w:ascii="Arial" w:eastAsia="Aptos" w:hAnsi="Arial"/>
+              </w:rPr>
+              <w:t>ognitif</w:t>
             </w:r>
             <w:proofErr w:type="spellEnd"/>
           </w:p>
@@ -3356,16 +3381,9 @@
       <w:r>
         <w:t xml:space="preserve"> Inventory » n’est disponible qu’en anglais sans version validée en français ce qui pose un grand problème </w:t>
       </w:r>
-      <w:del w:id="12" w:author="mmorelle" w:date="2024-12-09T17:54:00Z">
-        <w:r>
-          <w:delText>dans son utilisation</w:delText>
-        </w:r>
-      </w:del>
-      <w:ins w:id="13" w:author="mmorelle" w:date="2024-12-09T17:54:00Z">
-        <w:r>
-          <w:t>pour sa mise en œuvre dans le cadre de l’expérience</w:t>
-        </w:r>
-      </w:ins>
+      <w:r>
+        <w:t>pour sa mise en œuvre dans le cadre de l’expérience</w:t>
+      </w:r>
       <w:r>
         <w:t>. Aussi le « Cognitive Control Inventory » est très peu documenté et est en cela moins fiable que le questionnaire choisi.</w:t>
       </w:r>
@@ -3378,11 +3396,9 @@
       <w:r>
         <w:t xml:space="preserve">Pour favoriser la réussite de l’expérience, nous reproduisons </w:t>
       </w:r>
-      <w:ins w:id="14" w:author="mmorelle" w:date="2024-12-09T17:55:00Z">
-        <w:r>
-          <w:t xml:space="preserve">donc </w:t>
-        </w:r>
-      </w:ins>
+      <w:r>
+        <w:t xml:space="preserve">donc </w:t>
+      </w:r>
       <w:r>
         <w:t xml:space="preserve">à l’identique le questionnaire (MCQ - 30) validé par les travaux de Baptista, A., Soumet-Leman, C., &amp; </w:t>
       </w:r>
@@ -3790,14 +3806,12 @@
               </w:rPr>
               <w:t>- Limite linguistique</w:t>
             </w:r>
-            <w:ins w:id="15" w:author="mmorelle" w:date="2024-12-09T17:55:00Z">
-              <w:r>
-                <w:rPr>
-                  <w:rFonts w:ascii="Arial" w:eastAsia="Aptos" w:hAnsi="Arial"/>
-                </w:rPr>
-                <w:t xml:space="preserve"> (pas de traduction en français)</w:t>
-              </w:r>
-            </w:ins>
+            <w:r>
+              <w:rPr>
+                <w:rFonts w:ascii="Arial" w:eastAsia="Aptos" w:hAnsi="Arial"/>
+              </w:rPr>
+              <w:t xml:space="preserve"> (pas de traduction en français)</w:t>
+            </w:r>
           </w:p>
           <w:p>
             <w:pPr>
@@ -3826,7 +3840,6 @@
       <w:pPr>
         <w:jc w:val="center"/>
         <w:rPr>
-          <w:ins w:id="16" w:author="mmorelle" w:date="2024-12-09T17:56:00Z"/>
           <w:i/>
           <w:iCs/>
         </w:rPr>
@@ -3836,66 +3849,32 @@
       <w:pPr>
         <w:jc w:val="center"/>
         <w:rPr>
-          <w:ins w:id="17" w:author="mmorelle" w:date="2024-12-09T17:55:00Z"/>
+          <w:del w:id="15" w:author="Lucie Della-Negra" w:date="2025-02-03T17:05:00Z" w16du:dateUtc="2025-02-03T16:05:00Z"/>
           <w:i/>
           <w:iCs/>
         </w:rPr>
       </w:pPr>
-      <w:ins w:id="18" w:author="mmorelle" w:date="2024-12-09T17:55:00Z">
-        <w:r>
-          <w:rPr>
-            <w:i/>
-            <w:iCs/>
-          </w:rPr>
-          <w:t xml:space="preserve">Fig. Tableau comparatif des questionnaires </w:t>
-        </w:r>
-      </w:ins>
-      <w:ins w:id="19" w:author="mmorelle" w:date="2024-12-09T17:56:00Z">
-        <w:r>
-          <w:rPr>
-            <w:i/>
-            <w:iCs/>
-          </w:rPr>
-          <w:t>de profil psychologique</w:t>
-        </w:r>
-      </w:ins>
-    </w:p>
-    <w:p/>
-    <w:commentRangeStart w:id="20"/>
-    <w:p>
-      <w:r>
-        <w:fldChar w:fldCharType="begin"/>
-      </w:r>
-      <w:r>
-        <w:instrText xml:space="preserve"> HYPERLINK "https://psychologie-ge.ch/Test_Personnalite_bfi.html" \l ":~:text=Questionnaire d'auto-évaluation de la personnalité. Big Five Inventory" </w:instrText>
-      </w:r>
-      <w:r>
-        <w:fldChar w:fldCharType="separate"/>
-      </w:r>
-      <w:r>
-        <w:rPr>
-          <w:rStyle w:val="LienInternet"/>
-        </w:rPr>
-        <w:t>Psychologie Genève : Questionnaire d'auto-évaluation de la Personnalité (psychologie-ge.ch)</w:t>
-      </w:r>
-      <w:r>
-        <w:rPr>
-          <w:rStyle w:val="LienInternet"/>
-        </w:rPr>
-        <w:fldChar w:fldCharType="end"/>
-      </w:r>
-      <w:r>
-        <w:t xml:space="preserve"> </w:t>
-      </w:r>
-      <w:commentRangeEnd w:id="20"/>
-      <w:r>
-        <w:rPr>
-          <w:rStyle w:val="Marquedecommentaire"/>
-          <w:rFonts w:ascii="Calibri" w:eastAsia="Calibri" w:hAnsi="Calibri" w:cs="F"/>
-          <w:kern w:val="0"/>
-          <w14:ligatures w14:val="none"/>
-        </w:rPr>
-        <w:commentReference w:id="20"/>
+      <w:r>
+        <w:rPr>
+          <w:i/>
+          <w:iCs/>
+        </w:rPr>
+        <w:t xml:space="preserve">Fig. Tableau comparatif des questionnaires </w:t>
+      </w:r>
+      <w:r>
+        <w:rPr>
+          <w:i/>
+          <w:iCs/>
+        </w:rPr>
+        <w:t xml:space="preserve">de profil </w:t>
+      </w:r>
+      <w:proofErr w:type="spellStart"/>
+      <w:r>
+        <w:rPr>
+          <w:i/>
+          <w:iCs/>
+        </w:rPr>
+        <w:t>psychologique</w:t>
       </w:r>
     </w:p>
     <w:p>
@@ -3904,10 +3883,19 @@
           <w:rFonts w:ascii="Arial" w:hAnsi="Arial" w:cs="Arial"/>
         </w:rPr>
       </w:pPr>
-      <w:r>
-        <w:rPr>
+      <w:proofErr w:type="spellEnd"/>
+    </w:p>
+    <w:p>
+      <w:pPr>
+        <w:rPr>
+          <w:ins w:id="16" w:author="Lucie Della-Negra" w:date="2025-02-03T16:57:00Z" w16du:dateUtc="2025-02-03T15:57:00Z"/>
           <w:rFonts w:ascii="Arial" w:hAnsi="Arial" w:cs="Arial"/>
         </w:rPr>
+      </w:pPr>
+      <w:r>
+        <w:rPr>
+          <w:rFonts w:ascii="Arial" w:hAnsi="Arial" w:cs="Arial"/>
+        </w:rPr>
         <w:t xml:space="preserve">Le INDCOL et le GDMS étant très spécifiques, </w:t>
       </w:r>
       <w:r>
@@ -3968,81 +3956,114 @@
         <w:rPr>
           <w:rFonts w:ascii="Arial" w:hAnsi="Arial" w:cs="Arial"/>
         </w:rPr>
-        <w:t xml:space="preserve">. </w:t>
-      </w:r>
-      <w:commentRangeStart w:id="21"/>
-      <w:r>
+        <w:t>.</w:t>
+      </w:r>
+    </w:p>
+    <w:p>
+      <w:pPr>
         <w:rPr>
           <w:rFonts w:ascii="Arial" w:hAnsi="Arial" w:cs="Arial"/>
         </w:rPr>
-        <w:t xml:space="preserve">Cependant le GDMS </w:t>
-      </w:r>
-      <w:del w:id="22" w:author="mmorelle" w:date="2024-12-09T17:56:00Z">
+      </w:pPr>
+      <w:r>
+        <w:rPr>
+          <w:rFonts w:ascii="Arial" w:hAnsi="Arial" w:cs="Arial"/>
+        </w:rPr>
+        <w:t>Cependant le GDMS présente un intérêt dans l’évaluation des motivation</w:t>
+      </w:r>
+      <w:r>
+        <w:rPr>
+          <w:rFonts w:ascii="Arial" w:hAnsi="Arial" w:cs="Arial"/>
+        </w:rPr>
+        <w:t>s</w:t>
+      </w:r>
+      <w:r>
+        <w:rPr>
+          <w:rFonts w:ascii="Arial" w:hAnsi="Arial" w:cs="Arial"/>
+        </w:rPr>
+        <w:t xml:space="preserve"> à la prise de décision et pourra être</w:t>
+      </w:r>
+      <w:r>
+        <w:rPr>
+          <w:rFonts w:ascii="Arial" w:hAnsi="Arial" w:cs="Arial"/>
+        </w:rPr>
+        <w:t xml:space="preserve"> </w:t>
+      </w:r>
+      <w:r>
+        <w:rPr>
+          <w:rFonts w:ascii="Arial" w:hAnsi="Arial" w:cs="Arial"/>
+        </w:rPr>
+        <w:t>particulièrement</w:t>
+      </w:r>
+      <w:ins w:id="17" w:author="Lucie Della-Negra" w:date="2025-02-03T17:03:00Z" w16du:dateUtc="2025-02-03T16:03:00Z">
         <w:r>
           <w:rPr>
             <w:rFonts w:ascii="Arial" w:hAnsi="Arial" w:cs="Arial"/>
           </w:rPr>
-          <w:delText>re</w:delText>
+          <w:t xml:space="preserve"> </w:t>
         </w:r>
-      </w:del>
+      </w:ins>
       <w:r>
         <w:rPr>
           <w:rFonts w:ascii="Arial" w:hAnsi="Arial" w:cs="Arial"/>
         </w:rPr>
-        <w:t>présente un intérêt dans l’évaluation des motivation</w:t>
+        <w:t xml:space="preserve">intéressant </w:t>
       </w:r>
       <w:r>
         <w:rPr>
           <w:rFonts w:ascii="Arial" w:hAnsi="Arial" w:cs="Arial"/>
         </w:rPr>
-        <w:t>s</w:t>
+        <w:t>pour</w:t>
       </w:r>
       <w:r>
         <w:rPr>
           <w:rFonts w:ascii="Arial" w:hAnsi="Arial" w:cs="Arial"/>
         </w:rPr>
-        <w:t xml:space="preserve"> à la prise de d</w:t>
-      </w:r>
-      <w:commentRangeStart w:id="23"/>
+        <w:t xml:space="preserve"> </w:t>
+      </w:r>
       <w:r>
         <w:rPr>
           <w:rFonts w:ascii="Arial" w:hAnsi="Arial" w:cs="Arial"/>
         </w:rPr>
-        <w:t>écision et pourra être utilisé particulièrement dans la phase C</w:t>
-      </w:r>
-      <w:ins w:id="24" w:author="mmorelle" w:date="2024-12-09T17:57:00Z">
+        <w:t>la</w:t>
+      </w:r>
+      <w:r>
+        <w:rPr>
+          <w:rFonts w:ascii="Arial" w:hAnsi="Arial" w:cs="Arial"/>
+        </w:rPr>
+        <w:t xml:space="preserve"> </w:t>
+      </w:r>
+      <w:r>
+        <w:rPr>
+          <w:rFonts w:ascii="Arial" w:hAnsi="Arial" w:cs="Arial"/>
+        </w:rPr>
+        <w:t>phase C</w:t>
+      </w:r>
+      <w:r>
+        <w:rPr>
+          <w:rFonts w:ascii="Arial" w:hAnsi="Arial" w:cs="Arial"/>
+        </w:rPr>
+        <w:t xml:space="preserve"> de l’expérimentation</w:t>
+      </w:r>
+      <w:r>
+        <w:rPr>
+          <w:rFonts w:ascii="Arial" w:hAnsi="Arial" w:cs="Arial"/>
+        </w:rPr>
+        <w:t>.</w:t>
+      </w:r>
+      <w:ins w:id="18" w:author="Lucie Della-Negra" w:date="2025-02-03T17:04:00Z" w16du:dateUtc="2025-02-03T16:04:00Z">
         <w:r>
           <w:rPr>
             <w:rFonts w:ascii="Arial" w:hAnsi="Arial" w:cs="Arial"/>
           </w:rPr>
-          <w:t xml:space="preserve"> de l’expérimentation</w:t>
+          <w:t xml:space="preserve"> </w:t>
         </w:r>
       </w:ins>
       <w:r>
         <w:rPr>
           <w:rFonts w:ascii="Arial" w:hAnsi="Arial" w:cs="Arial"/>
         </w:rPr>
-        <w:t>.</w:t>
-      </w:r>
-      <w:commentRangeEnd w:id="21"/>
-      <w:r>
-        <w:rPr>
-          <w:rStyle w:val="Marquedecommentaire"/>
-          <w:rFonts w:ascii="Calibri" w:eastAsia="Calibri" w:hAnsi="Calibri" w:cs="F"/>
-          <w:kern w:val="0"/>
-          <w14:ligatures w14:val="none"/>
-        </w:rPr>
-        <w:commentReference w:id="21"/>
-      </w:r>
-      <w:commentRangeEnd w:id="23"/>
-      <w:r>
-        <w:rPr>
-          <w:rStyle w:val="Marquedecommentaire"/>
-          <w:rFonts w:ascii="Calibri" w:eastAsia="Calibri" w:hAnsi="Calibri" w:cs="F"/>
-          <w:kern w:val="0"/>
-          <w14:ligatures w14:val="none"/>
-        </w:rPr>
-        <w:commentReference w:id="23"/>
+        <w:t>C’est pourquoi nous choisissons de le garder afin de compléter les profils psychologiques des joueurs mais aussi en prévision d’une modification que leur décision.</w:t>
       </w:r>
     </w:p>
     <w:p>
@@ -4050,13 +4071,20 @@
         <w:pStyle w:val="Corpsdetexte"/>
         <w:ind w:firstLine="708"/>
       </w:pPr>
-      <w:r>
-        <w:t>Pour favoriser la réussite de l’expérience, nous reproduison</w:t>
-      </w:r>
-      <w:bookmarkStart w:id="25" w:name="_GoBack"/>
-      <w:bookmarkEnd w:id="25"/>
-      <w:r>
-        <w:t xml:space="preserve">s à l’identique le </w:t>
+    </w:p>
+    <w:p>
+      <w:pPr>
+        <w:pStyle w:val="Corpsdetexte"/>
+        <w:ind w:firstLine="708"/>
+      </w:pPr>
+    </w:p>
+    <w:p>
+      <w:pPr>
+        <w:pStyle w:val="Corpsdetexte"/>
+        <w:ind w:firstLine="708"/>
+      </w:pPr>
+      <w:r>
+        <w:t xml:space="preserve">Pour favoriser la réussite de l’expérience, nous reproduisons à l’identique le </w:t>
       </w:r>
       <w:r>
         <w:t>Big Five Inventory français (BFI-Fr</w:t>
@@ -4132,7 +4160,7 @@
           <w:szCs w:val="24"/>
         </w:rPr>
       </w:pPr>
-      <w:bookmarkStart w:id="26" w:name="_Toc184298302"/>
+      <w:bookmarkStart w:id="19" w:name="_Toc189495329"/>
       <w:r>
         <w:rPr>
           <w:sz w:val="24"/>
@@ -4147,8 +4175,9 @@
         </w:rPr>
         <w:t xml:space="preserve"> de la main idéale</w:t>
       </w:r>
-      <w:bookmarkEnd w:id="26"/>
+      <w:bookmarkEnd w:id="19"/>
     </w:p>
+    <w:p/>
     <w:p>
       <w:r>
         <w:t xml:space="preserve">Le questionnaire de la main idéale consiste en deux questions : </w:t>
@@ -4183,16 +4212,9 @@
       <w:r>
         <w:t xml:space="preserve">Son but est </w:t>
       </w:r>
-      <w:del w:id="27" w:author="mmorelle" w:date="2024-12-09T18:02:00Z">
-        <w:r>
-          <w:delText>de limiter</w:delText>
-        </w:r>
-      </w:del>
-      <w:ins w:id="28" w:author="mmorelle" w:date="2024-12-09T18:02:00Z">
-        <w:r>
-          <w:t>d’évaluer</w:t>
-        </w:r>
-      </w:ins>
+      <w:r>
+        <w:t>d’évaluer</w:t>
+      </w:r>
       <w:r>
         <w:t xml:space="preserve"> les biais introduits par le contrôle des mains des joueurs. En effet, les expérimentateur</w:t>
       </w:r>
@@ -4207,122 +4229,72 @@
       <w:r>
         <w:t xml:space="preserve"> les cartes de manière à ce que chaque joueur ait le jeu donnant lieu </w:t>
       </w:r>
-      <w:ins w:id="29" w:author="mmorelle" w:date="2024-12-09T18:03:00Z">
-        <w:r>
-          <w:t>au</w:t>
-        </w:r>
-      </w:ins>
-      <w:del w:id="30" w:author="mmorelle" w:date="2024-12-09T18:03:00Z">
-        <w:r>
-          <w:delText>à le</w:delText>
-        </w:r>
-      </w:del>
+      <w:r>
+        <w:t>au</w:t>
+      </w:r>
       <w:r>
         <w:t xml:space="preserve"> plus </w:t>
       </w:r>
-      <w:ins w:id="31" w:author="mmorelle" w:date="2024-12-09T18:03:00Z">
-        <w:r>
-          <w:t xml:space="preserve">grand nombre </w:t>
-        </w:r>
-      </w:ins>
+      <w:r>
+        <w:t xml:space="preserve">grand nombre </w:t>
+      </w:r>
       <w:r>
         <w:t xml:space="preserve">de </w:t>
       </w:r>
-      <w:ins w:id="32" w:author="mmorelle" w:date="2024-12-09T18:02:00Z">
-        <w:r>
-          <w:t>possibilités</w:t>
-        </w:r>
-      </w:ins>
-      <w:ins w:id="33" w:author="mmorelle" w:date="2024-12-09T18:03:00Z">
-        <w:r>
-          <w:t xml:space="preserve"> de </w:t>
-        </w:r>
-      </w:ins>
+      <w:r>
+        <w:t xml:space="preserve">possibilités de </w:t>
+      </w:r>
       <w:r>
         <w:t>stratégies</w:t>
       </w:r>
-      <w:ins w:id="34" w:author="mmorelle" w:date="2024-12-09T18:03:00Z">
-        <w:r>
-          <w:t>,</w:t>
-        </w:r>
-      </w:ins>
+      <w:r>
+        <w:t>,</w:t>
+      </w:r>
+      <w:r>
+        <w:t xml:space="preserve"> dans l’objectif de percevoir la stratégie « naturelle » initiale du joueur. On </w:t>
+      </w:r>
+      <w:r>
+        <w:t xml:space="preserve">peut supposer </w:t>
+      </w:r>
+      <w:r>
+        <w:t>que cette méthode peut tout de même influencer la stratégie initiale du joueur. Le questionnaire de la main idéale cherche donc à mettre en lumière les tendances stratégiques des joueurs sans influence des expérimentateurs</w:t>
+      </w:r>
+      <w:r>
+        <w:t xml:space="preserve">, </w:t>
+      </w:r>
+      <w:r>
+        <w:t>des autres joueurs</w:t>
+      </w:r>
+      <w:r>
+        <w:t xml:space="preserve"> ou des cartes distribuées au joueur</w:t>
+      </w:r>
+      <w:r>
+        <w:t xml:space="preserve">. Il intervient entre la </w:t>
+      </w:r>
+      <w:r>
+        <w:lastRenderedPageBreak/>
+        <w:t>partie d’entraînement et la partie enregistrée pour que les joueurs aient les cartes et le jeu en tête.</w:t>
+      </w:r>
       <w:r>
         <w:t xml:space="preserve"> </w:t>
       </w:r>
-      <w:del w:id="35" w:author="mmorelle" w:date="2024-12-09T18:03:00Z">
-        <w:r>
-          <w:delText xml:space="preserve">possibles </w:delText>
-        </w:r>
-      </w:del>
-      <w:r>
-        <w:t xml:space="preserve">dans l’objectif de percevoir la stratégie « naturelle » initiale du joueur. On </w:t>
-      </w:r>
-      <w:del w:id="36" w:author="mmorelle" w:date="2024-12-09T18:03:00Z">
-        <w:r>
-          <w:delText xml:space="preserve">estime </w:delText>
-        </w:r>
-      </w:del>
-      <w:ins w:id="37" w:author="mmorelle" w:date="2024-12-09T18:03:00Z">
-        <w:r>
-          <w:t xml:space="preserve">peut supposer </w:t>
-        </w:r>
-      </w:ins>
-      <w:r>
-        <w:t>que cette méthode peut tout de même influencer la stratégie initiale du joueur. Le questionnaire de la main idéale cherche donc à mettre en lumière les tendances stratégiques des joueurs sans influence des expérimentateurs</w:t>
-      </w:r>
-      <w:ins w:id="38" w:author="mmorelle" w:date="2024-12-09T18:03:00Z">
-        <w:r>
-          <w:t>,</w:t>
-        </w:r>
-      </w:ins>
-      <w:del w:id="39" w:author="mmorelle" w:date="2024-12-09T18:03:00Z">
-        <w:r>
-          <w:delText xml:space="preserve"> ou</w:delText>
-        </w:r>
-      </w:del>
-      <w:ins w:id="40" w:author="mmorelle" w:date="2024-12-09T18:03:00Z">
-        <w:r>
-          <w:t xml:space="preserve"> </w:t>
-        </w:r>
-      </w:ins>
-      <w:del w:id="41" w:author="mmorelle" w:date="2024-12-09T18:03:00Z">
-        <w:r>
-          <w:delText xml:space="preserve"> </w:delText>
-        </w:r>
-      </w:del>
-      <w:r>
-        <w:t>des autres joueurs</w:t>
-      </w:r>
-      <w:ins w:id="42" w:author="mmorelle" w:date="2024-12-09T18:03:00Z">
-        <w:r>
-          <w:t xml:space="preserve"> ou des cartes distribuées</w:t>
-        </w:r>
-      </w:ins>
-      <w:ins w:id="43" w:author="mmorelle" w:date="2024-12-09T18:04:00Z">
-        <w:r>
-          <w:t xml:space="preserve"> au joueur</w:t>
-        </w:r>
-      </w:ins>
-      <w:r>
-        <w:t>. Il intervient entre la partie d’entraînement et la partie enregistrée pour que les joueurs aient les cartes et le jeu en tête.</w:t>
-      </w:r>
-      <w:ins w:id="44" w:author="mmorelle" w:date="2024-12-09T18:04:00Z">
-        <w:r>
-          <w:t xml:space="preserve"> Il ne contient pas uniquement les cartes </w:t>
-        </w:r>
-        <w:proofErr w:type="spellStart"/>
-        <w:r>
-          <w:t>pré-distribuées</w:t>
-        </w:r>
-        <w:proofErr w:type="spellEnd"/>
-        <w:r>
-          <w:t xml:space="preserve"> mais toutes les cartes du jeu ayant un intérêt stratégique potentiel, pour les mêmes raisons d’éviter toute influence des choix des expérimentateurs.</w:t>
-        </w:r>
-      </w:ins>
+      <w:r>
+        <w:t>Le set de cartes proposé</w:t>
+      </w:r>
+      <w:r>
+        <w:t xml:space="preserve"> ne contient pas uniquement les cartes </w:t>
+      </w:r>
+      <w:proofErr w:type="spellStart"/>
+      <w:r>
+        <w:t>pré-distribuées</w:t>
+      </w:r>
+      <w:proofErr w:type="spellEnd"/>
+      <w:r>
+        <w:t xml:space="preserve"> mais toutes les cartes du jeu ayant un intérêt stratégique potentiel, pour les mêmes raisons d’éviter toute influence des choix des expérimentateurs.</w:t>
+      </w:r>
     </w:p>
     <w:p/>
     <w:p/>
-    <w:p/>
     <w:p>
       <w:pPr>
         <w:pStyle w:val="Titre3"/>
@@ -4331,7 +4303,7 @@
           <w:szCs w:val="24"/>
         </w:rPr>
       </w:pPr>
-      <w:bookmarkStart w:id="45" w:name="_Toc184298303"/>
+      <w:bookmarkStart w:id="20" w:name="_Toc189495330"/>
       <w:r>
         <w:rPr>
           <w:sz w:val="24"/>
@@ -4346,55 +4318,78 @@
         </w:rPr>
         <w:t xml:space="preserve"> de ressenti général du joueur</w:t>
       </w:r>
-      <w:bookmarkEnd w:id="45"/>
-    </w:p>
-    <w:p>
-      <w:ins w:id="46" w:author="mmorelle" w:date="2024-12-09T18:06:00Z">
-        <w:r>
-          <w:t>Recueillir un premier ressenti</w:t>
-        </w:r>
-      </w:ins>
-      <w:ins w:id="47" w:author="mmorelle" w:date="2024-12-09T18:07:00Z">
-        <w:r>
-          <w:t xml:space="preserve"> sur la partie sans influence des avis et discussions avec les autres joueurs. Lister les questions pour les justifier.</w:t>
-        </w:r>
-      </w:ins>
+      <w:bookmarkEnd w:id="20"/>
     </w:p>
     <w:p/>
     <w:p>
-      <w:pPr>
-        <w:pStyle w:val="Titre3"/>
-        <w:rPr>
-          <w:sz w:val="24"/>
-          <w:szCs w:val="24"/>
-        </w:rPr>
-      </w:pPr>
-      <w:bookmarkStart w:id="48" w:name="_Toc184298304"/>
-      <w:r>
-        <w:rPr>
-          <w:sz w:val="24"/>
-          <w:szCs w:val="24"/>
-        </w:rPr>
-        <w:t>Questionnaire</w:t>
-      </w:r>
-      <w:r>
-        <w:rPr>
-          <w:sz w:val="24"/>
-          <w:szCs w:val="24"/>
-        </w:rPr>
-        <w:t xml:space="preserve"> démographique</w:t>
-      </w:r>
-      <w:bookmarkEnd w:id="48"/>
+      <w:r>
+        <w:t>L’objectif du questionnaire de ressenti général du joueur est de r</w:t>
+      </w:r>
+      <w:r>
+        <w:t>ecueillir un premier ressenti sur la partie sans influence des avis et discussions avec les autres joueurs.</w:t>
+      </w:r>
+      <w:r>
+        <w:t xml:space="preserve"> Il est composé des 3 questions suivantes :</w:t>
+      </w:r>
     </w:p>
     <w:p>
-      <w:ins w:id="49" w:author="mmorelle" w:date="2024-12-09T18:05:00Z">
-        <w:r>
-          <w:t>Informations utiles pour expliquer et/ou tempérer les résultats</w:t>
-        </w:r>
-      </w:ins>
+      <w:pPr>
+        <w:pStyle w:val="Paragraphedeliste"/>
+        <w:numPr>
+          <w:ilvl w:val="0"/>
+          <w:numId w:val="17"/>
+        </w:numPr>
+      </w:pPr>
+      <w:r>
+        <w:t>Avez-vous ressenti une dynamique de groupe particulière dans cette partie ?</w:t>
+      </w:r>
+      <w:r>
+        <w:t xml:space="preserve"> (Parmi collective, individualiste, ambiguë et autre/réponse ouverte)</w:t>
+      </w:r>
+    </w:p>
+    <w:p>
+      <w:pPr>
+        <w:pStyle w:val="Paragraphedeliste"/>
+        <w:numPr>
+          <w:ilvl w:val="0"/>
+          <w:numId w:val="17"/>
+        </w:numPr>
+      </w:pPr>
+      <w:r>
+        <w:t>Avez-vous senti à certains moments que la partie prenait une tournure décisive ? Si oui, pourquoi ?</w:t>
+      </w:r>
+      <w:r>
+        <w:t xml:space="preserve"> (Réponse ouverte)</w:t>
+      </w:r>
+    </w:p>
+    <w:p>
+      <w:pPr>
+        <w:pStyle w:val="Paragraphedeliste"/>
+        <w:numPr>
+          <w:ilvl w:val="0"/>
+          <w:numId w:val="17"/>
+        </w:numPr>
+      </w:pPr>
+      <w:r>
+        <w:t>Aviez-vous des objectifs en débutant cette partie ? Si oui, lesquels ? Y a-t-il des moments où vous les avez perdus de vue ?</w:t>
+      </w:r>
+      <w:r>
+        <w:t xml:space="preserve"> (Réponse ouverte)</w:t>
+      </w:r>
     </w:p>
     <w:p/>
     <w:p>
+      <w:r>
+        <w:t xml:space="preserve">La première question est </w:t>
+      </w:r>
+    </w:p>
+    <w:p>
+      <w:r>
+        <w:t xml:space="preserve">La deuxième question permet de relever un ou plusieurs moments importants semblant être décisifs dans la partie du joueur. La réponse pourra être utilisée afin de cibler ces moments au cours de l’entretien collectif et d’approfondir les causes </w:t>
+      </w:r>
+    </w:p>
+    <w:p/>
+    <w:p>
       <w:pPr>
         <w:pStyle w:val="Titre3"/>
         <w:rPr>
@@ -4402,7 +4397,7 @@
           <w:szCs w:val="24"/>
         </w:rPr>
       </w:pPr>
-      <w:bookmarkStart w:id="50" w:name="_Toc184298305"/>
+      <w:bookmarkStart w:id="21" w:name="_Toc189495331"/>
       <w:r>
         <w:rPr>
           <w:sz w:val="24"/>
@@ -4415,41 +4410,53 @@
           <w:sz w:val="24"/>
           <w:szCs w:val="24"/>
         </w:rPr>
-        <w:t xml:space="preserve"> MIST</w:t>
-      </w:r>
-      <w:bookmarkEnd w:id="50"/>
+        <w:t xml:space="preserve"> démographique</w:t>
+      </w:r>
+      <w:bookmarkEnd w:id="21"/>
     </w:p>
     <w:p>
-      <w:pPr>
-        <w:rPr>
-          <w:ins w:id="51" w:author="mmorelle" w:date="2024-12-09T18:06:00Z"/>
-        </w:rPr>
-      </w:pPr>
-      <w:ins w:id="52" w:author="mmorelle" w:date="2024-12-09T18:04:00Z">
-        <w:r>
-          <w:t>Cohé</w:t>
-        </w:r>
-      </w:ins>
-      <w:ins w:id="53" w:author="mmorelle" w:date="2024-12-09T18:05:00Z">
-        <w:r>
-          <w:t>rence avec la première expérimentation + seul questionnaire mesurant la désinformation à ce jour (ajouter explications sur la pertinence pour cette expérience et l’analyse de données)</w:t>
-        </w:r>
-      </w:ins>
-      <w:ins w:id="54" w:author="mmorelle" w:date="2024-12-09T18:06:00Z">
-        <w:r>
-          <w:t>.</w:t>
-        </w:r>
-      </w:ins>
+      <w:r>
+        <w:t>Informations utiles pour expliquer et/ou tempérer les résultats</w:t>
+      </w:r>
+    </w:p>
+    <w:p/>
+    <w:p>
+      <w:pPr>
+        <w:pStyle w:val="Titre3"/>
+        <w:rPr>
+          <w:sz w:val="24"/>
+          <w:szCs w:val="24"/>
+        </w:rPr>
+      </w:pPr>
+      <w:bookmarkStart w:id="22" w:name="_Toc189495332"/>
+      <w:r>
+        <w:rPr>
+          <w:sz w:val="24"/>
+          <w:szCs w:val="24"/>
+        </w:rPr>
+        <w:t>Questionnaire</w:t>
+      </w:r>
+      <w:r>
+        <w:rPr>
+          <w:sz w:val="24"/>
+          <w:szCs w:val="24"/>
+        </w:rPr>
+        <w:t xml:space="preserve"> MIST</w:t>
+      </w:r>
+      <w:bookmarkEnd w:id="22"/>
     </w:p>
     <w:p>
-      <w:ins w:id="55" w:author="mmorelle" w:date="2024-12-09T18:06:00Z">
-        <w:r>
-          <w:t xml:space="preserve">Source Université de Cambridge à retrouver ici pour l’ajouter dans vos sources : </w:t>
-        </w:r>
-        <w:r>
-          <w:t>https://www.cam.ac.uk/stories/misinformation-susceptibility-test</w:t>
-        </w:r>
-      </w:ins>
+      <w:r>
+        <w:t>Cohérence avec la première expérimentation + seul questionnaire mesurant la désinformation à ce jour (ajouter explications sur la pertinence pour cette expérience et l’analyse de données).</w:t>
+      </w:r>
+    </w:p>
+    <w:p>
+      <w:r>
+        <w:t xml:space="preserve">Source Université de Cambridge à retrouver ici pour l’ajouter dans vos sources : </w:t>
+      </w:r>
+      <w:r>
+        <w:t>https://www.cam.ac.uk/stories/misinformation-susceptibility-test</w:t>
+      </w:r>
     </w:p>
     <w:p/>
     <w:p/>
@@ -4465,7 +4472,7 @@
           <w:szCs w:val="32"/>
         </w:rPr>
       </w:pPr>
-      <w:bookmarkStart w:id="56" w:name="_Toc184298306"/>
+      <w:bookmarkStart w:id="23" w:name="_Toc189495333"/>
       <w:r>
         <w:rPr>
           <w:sz w:val="32"/>
@@ -4473,22 +4480,23 @@
         </w:rPr>
         <w:t>Sources</w:t>
       </w:r>
-      <w:bookmarkEnd w:id="56"/>
+      <w:bookmarkEnd w:id="23"/>
     </w:p>
     <w:p/>
     <w:p>
       <w:pPr>
         <w:pStyle w:val="Titre3"/>
       </w:pPr>
-      <w:bookmarkStart w:id="57" w:name="_Toc184298307"/>
-      <w:r>
+      <w:bookmarkStart w:id="24" w:name="_Toc189495334"/>
+      <w:r>
+        <w:lastRenderedPageBreak/>
         <w:t xml:space="preserve">Questionnaire </w:t>
       </w:r>
       <w:proofErr w:type="spellStart"/>
       <w:r>
         <w:t>méta-cognitif</w:t>
       </w:r>
-      <w:bookmarkEnd w:id="57"/>
+      <w:bookmarkEnd w:id="24"/>
       <w:proofErr w:type="spellEnd"/>
     </w:p>
     <w:p>
@@ -4503,7 +4511,7 @@
           <w:rStyle w:val="url"/>
         </w:rPr>
       </w:pPr>
-      <w:commentRangeStart w:id="58"/>
+      <w:commentRangeStart w:id="25"/>
       <w:r>
         <w:rPr>
           <w:lang w:val="en-US"/>
@@ -4517,7 +4525,7 @@
         </w:rPr>
         <w:t>Dethier</w:t>
       </w:r>
-      <w:commentRangeEnd w:id="58"/>
+      <w:commentRangeEnd w:id="25"/>
       <w:proofErr w:type="spellEnd"/>
       <w:r>
         <w:rPr>
@@ -4525,7 +4533,7 @@
           <w:rFonts w:ascii="Calibri" w:eastAsia="Calibri" w:hAnsi="Calibri" w:cs="F"/>
           <w:lang w:eastAsia="en-US"/>
         </w:rPr>
-        <w:commentReference w:id="58"/>
+        <w:commentReference w:id="25"/>
       </w:r>
       <w:r>
         <w:rPr>
@@ -4545,21 +4553,7 @@
         <w:rPr>
           <w:lang w:val="en-US"/>
         </w:rPr>
-        <w:t xml:space="preserve">, C., &amp; Philippot, P. (2017). Embracing the Structure of Metacognitive </w:t>
-      </w:r>
-      <w:proofErr w:type="gramStart"/>
-      <w:r>
-        <w:rPr>
-          <w:lang w:val="en-US"/>
-        </w:rPr>
-        <w:t>Beliefs :</w:t>
-      </w:r>
-      <w:proofErr w:type="gramEnd"/>
-      <w:r>
-        <w:rPr>
-          <w:lang w:val="en-US"/>
-        </w:rPr>
-        <w:t xml:space="preserve"> Validation of the French Short Version of the Metacognitions Questionnaire. </w:t>
+        <w:t xml:space="preserve">, C., &amp; Philippot, P. (2017). Embracing the Structure of Metacognitive Beliefs : Validation of the French Short Version of the Metacognitions Questionnaire. </w:t>
       </w:r>
       <w:r>
         <w:rPr>
@@ -4682,11 +4676,11 @@
           <w:rStyle w:val="url"/>
         </w:rPr>
       </w:pPr>
-      <w:bookmarkStart w:id="59" w:name="_Toc184298308"/>
+      <w:bookmarkStart w:id="26" w:name="_Toc189495335"/>
       <w:r>
         <w:t>Questionnaire psychologique</w:t>
       </w:r>
-      <w:bookmarkEnd w:id="59"/>
+      <w:bookmarkEnd w:id="26"/>
     </w:p>
     <w:p>
       <w:pPr>
@@ -4720,11 +4714,7 @@
       </w:r>
       <w:proofErr w:type="spellEnd"/>
       <w:r>
-        <w:t xml:space="preserve">, G., &amp; John, O. (2009). Validation par analyse factorielle du Big Five Inventory français (BFI-Fr). Analyse </w:t>
-      </w:r>
-      <w:r>
-        <w:lastRenderedPageBreak/>
-        <w:t xml:space="preserve">convergente avec le NEO-PI-R. </w:t>
+        <w:t xml:space="preserve">, G., &amp; John, O. (2009). Validation par analyse factorielle du Big Five Inventory français (BFI-Fr). Analyse convergente avec le NEO-PI-R. </w:t>
       </w:r>
       <w:r>
         <w:rPr>
@@ -4758,6 +4748,51 @@
           <w:t>https://doi.org/10.1016/j.amp.2009.09.003</w:t>
         </w:r>
       </w:hyperlink>
+    </w:p>
+    <w:p>
+      <w:pPr>
+        <w:pStyle w:val="NormalWeb"/>
+        <w:spacing w:before="0" w:beforeAutospacing="0" w:after="0" w:afterAutospacing="0" w:line="480" w:lineRule="auto"/>
+      </w:pPr>
+    </w:p>
+    <w:commentRangeStart w:id="27"/>
+    <w:p>
+      <w:pPr>
+        <w:pStyle w:val="NormalWeb"/>
+        <w:spacing w:before="0" w:beforeAutospacing="0" w:after="0" w:afterAutospacing="0" w:line="480" w:lineRule="auto"/>
+      </w:pPr>
+      <w:r>
+        <w:fldChar w:fldCharType="begin"/>
+      </w:r>
+      <w:r>
+        <w:instrText xml:space="preserve"> HYPERLINK "https://psychologie-ge.ch/Test_Personnalite_bfi.html" \l ":~:text=Questionnaire d'auto-évaluation de la personnalité. Big Five Inventory" </w:instrText>
+      </w:r>
+      <w:r>
+        <w:fldChar w:fldCharType="separate"/>
+      </w:r>
+      <w:r>
+        <w:rPr>
+          <w:rStyle w:val="LienInternet"/>
+        </w:rPr>
+        <w:t>Psychologie Genève : Questionnaire d'auto-évaluation de la Personnalité (psychologie-ge.ch)</w:t>
+      </w:r>
+      <w:r>
+        <w:rPr>
+          <w:rStyle w:val="LienInternet"/>
+        </w:rPr>
+        <w:fldChar w:fldCharType="end"/>
+      </w:r>
+      <w:r>
+        <w:t xml:space="preserve"> </w:t>
+      </w:r>
+      <w:commentRangeEnd w:id="27"/>
+      <w:r>
+        <w:rPr>
+          <w:rStyle w:val="Marquedecommentaire"/>
+          <w:rFonts w:ascii="Calibri" w:eastAsia="Calibri" w:hAnsi="Calibri" w:cs="F"/>
+        </w:rPr>
+        <w:commentReference w:id="27"/>
+      </w:r>
     </w:p>
     <w:p>
       <w:pPr>
@@ -4804,8 +4839,8 @@
 </file>
 
 <file path=word/comments.xml><?xml version="1.0" encoding="utf-8"?>
-<w:comments xmlns:wpc="http://schemas.microsoft.com/office/word/2010/wordprocessingCanvas" xmlns:cx="http://schemas.microsoft.com/office/drawing/2014/chartex" xmlns:cx1="http://schemas.microsoft.com/office/drawing/2015/9/8/chartex" xmlns:cx2="http://schemas.microsoft.com/office/drawing/2015/10/21/chartex" xmlns:cx3="http://schemas.microsoft.com/office/drawing/2016/5/9/chartex" xmlns:cx4="http://schemas.microsoft.com/office/drawing/2016/5/10/chartex" xmlns:cx5="http://schemas.microsoft.com/office/drawing/2016/5/11/chartex" xmlns:cx6="http://schemas.microsoft.com/office/drawing/2016/5/12/chartex" xmlns:cx7="http://schemas.microsoft.com/office/drawing/2016/5/13/chartex" xmlns:cx8="http://schemas.microsoft.com/office/drawing/2016/5/14/chartex" xmlns:mc="http://schemas.openxmlformats.org/markup-compatibility/2006" xmlns:aink="http://schemas.microsoft.com/office/drawing/2016/ink" xmlns:am3d="http://schemas.microsoft.com/office/drawing/2017/model3d" xmlns:o="urn:schemas-microsoft-com:office:office" xmlns:r="http://schemas.openxmlformats.org/officeDocument/2006/relationships" xmlns:m="http://schemas.openxmlformats.org/officeDocument/2006/math" xmlns:v="urn:schemas-microsoft-com:vml" xmlns:wp14="http://schemas.microsoft.com/office/word/2010/wordprocessingDrawing" xmlns:wp="http://schemas.openxmlformats.org/drawingml/2006/wordprocessingDrawing" xmlns:w10="urn:schemas-microsoft-com:office:word" xmlns:w="http://schemas.openxmlformats.org/wordprocessingml/2006/main" xmlns:w14="http://schemas.microsoft.com/office/word/2010/wordml" xmlns:w15="http://schemas.microsoft.com/office/word/2012/wordml" xmlns:w16cid="http://schemas.microsoft.com/office/word/2016/wordml/cid" xmlns:w16se="http://schemas.microsoft.com/office/word/2015/wordml/symex" xmlns:wpg="http://schemas.microsoft.com/office/word/2010/wordprocessingGroup" xmlns:wpi="http://schemas.microsoft.com/office/word/2010/wordprocessingInk" xmlns:wne="http://schemas.microsoft.com/office/word/2006/wordml" xmlns:wps="http://schemas.microsoft.com/office/word/2010/wordprocessingShape" mc:Ignorable="w14 w15 w16se w16cid wp14">
-  <w:comment w:id="20" w:author="mmorelle" w:date="2024-12-09T17:56:00Z" w:initials="m">
+<w:comments xmlns:wpc="http://schemas.microsoft.com/office/word/2010/wordprocessingCanvas" xmlns:cx="http://schemas.microsoft.com/office/drawing/2014/chartex" xmlns:cx1="http://schemas.microsoft.com/office/drawing/2015/9/8/chartex" xmlns:cx2="http://schemas.microsoft.com/office/drawing/2015/10/21/chartex" xmlns:cx3="http://schemas.microsoft.com/office/drawing/2016/5/9/chartex" xmlns:cx4="http://schemas.microsoft.com/office/drawing/2016/5/10/chartex" xmlns:cx5="http://schemas.microsoft.com/office/drawing/2016/5/11/chartex" xmlns:cx6="http://schemas.microsoft.com/office/drawing/2016/5/12/chartex" xmlns:cx7="http://schemas.microsoft.com/office/drawing/2016/5/13/chartex" xmlns:cx8="http://schemas.microsoft.com/office/drawing/2016/5/14/chartex" xmlns:mc="http://schemas.openxmlformats.org/markup-compatibility/2006" xmlns:aink="http://schemas.microsoft.com/office/drawing/2016/ink" xmlns:am3d="http://schemas.microsoft.com/office/drawing/2017/model3d" xmlns:o="urn:schemas-microsoft-com:office:office" xmlns:oel="http://schemas.microsoft.com/office/2019/extlst" xmlns:r="http://schemas.openxmlformats.org/officeDocument/2006/relationships" xmlns:m="http://schemas.openxmlformats.org/officeDocument/2006/math" xmlns:v="urn:schemas-microsoft-com:vml" xmlns:wp14="http://schemas.microsoft.com/office/word/2010/wordprocessingDrawing" xmlns:wp="http://schemas.openxmlformats.org/drawingml/2006/wordprocessingDrawing" xmlns:w10="urn:schemas-microsoft-com:office:word" xmlns:w="http://schemas.openxmlformats.org/wordprocessingml/2006/main" xmlns:w14="http://schemas.microsoft.com/office/word/2010/wordml" xmlns:w15="http://schemas.microsoft.com/office/word/2012/wordml" xmlns:w16cex="http://schemas.microsoft.com/office/word/2018/wordml/cex" xmlns:w16cid="http://schemas.microsoft.com/office/word/2016/wordml/cid" xmlns:w16="http://schemas.microsoft.com/office/word/2018/wordml" xmlns:w16du="http://schemas.microsoft.com/office/word/2023/wordml/word16du" xmlns:w16sdtdh="http://schemas.microsoft.com/office/word/2020/wordml/sdtdatahash" xmlns:w16sdtfl="http://schemas.microsoft.com/office/word/2024/wordml/sdtformatlock" xmlns:w16se="http://schemas.microsoft.com/office/word/2015/wordml/symex" xmlns:wpg="http://schemas.microsoft.com/office/word/2010/wordprocessingGroup" xmlns:wpi="http://schemas.microsoft.com/office/word/2010/wordprocessingInk" xmlns:wne="http://schemas.microsoft.com/office/word/2006/wordml" xmlns:wps="http://schemas.microsoft.com/office/word/2010/wordprocessingShape" mc:Ignorable="w14 w15 w16se w16cid w16 w16cex w16sdtdh w16sdtfl w16du wp14">
+  <w:comment w:id="25" w:author="mmorelle" w:date="2024-12-09T18:01:00Z" w:initials="m">
     <w:p>
       <w:pPr>
         <w:pStyle w:val="Commentaire"/>
@@ -4817,11 +4852,17 @@
         <w:annotationRef/>
       </w:r>
       <w:r>
-        <w:t>À mettre plutôt en source ?</w:t>
+        <w:t>Attention à la cohérence dans votre numérotation, j’ai l’impression qu’elle ne correspond pas. Le mieux dans notre domaine est de suivre la norme APA (</w:t>
+      </w:r>
+      <w:r>
+        <w:t>https://bib.umontreal.ca/citer/styles-bibliographiques/apa?tab=5248898</w:t>
+      </w:r>
+      <w:r>
+        <w:t>)</w:t>
       </w:r>
     </w:p>
   </w:comment>
-  <w:comment w:id="21" w:author="mmorelle" w:date="2024-12-09T17:57:00Z" w:initials="m">
+  <w:comment w:id="27" w:author="mmorelle" w:date="2024-12-09T17:56:00Z" w:initials="m">
     <w:p>
       <w:pPr>
         <w:pStyle w:val="Commentaire"/>
@@ -4833,45 +4874,7 @@
         <w:annotationRef/>
       </w:r>
       <w:r>
-        <w:t>Si on veut l’utiliser pour la phase C, il faut le tester dès la phase B. C’est une décision à prendre rapidement. Je regarde ce questionnaire plus précisément demain.</w:t>
-      </w:r>
-    </w:p>
-  </w:comment>
-  <w:comment w:id="23" w:author="mmorelle" w:date="2024-12-18T01:34:00Z" w:initials="m">
-    <w:p>
-      <w:pPr>
-        <w:pStyle w:val="Commentaire"/>
-      </w:pPr>
-      <w:r>
-        <w:rPr>
-          <w:rStyle w:val="Marquedecommentaire"/>
-        </w:rPr>
-        <w:annotationRef/>
-      </w:r>
-      <w:r>
-        <w:t>Ajouter source GMDS en français (voir mail)</w:t>
-      </w:r>
-    </w:p>
-  </w:comment>
-  <w:comment w:id="58" w:author="mmorelle" w:date="2024-12-09T18:01:00Z" w:initials="m">
-    <w:p>
-      <w:pPr>
-        <w:pStyle w:val="Commentaire"/>
-      </w:pPr>
-      <w:r>
-        <w:rPr>
-          <w:rStyle w:val="Marquedecommentaire"/>
-        </w:rPr>
-        <w:annotationRef/>
-      </w:r>
-      <w:r>
-        <w:t>Attention à la cohérence dans votre numérotation, j’ai l’impression qu’elle ne correspond pas. Le mieux dans notre domaine est de suivre la norme APA (</w:t>
-      </w:r>
-      <w:r>
-        <w:t>https://bib.umontreal.ca/citer/styles-bibliographiques/apa?tab=5248898</w:t>
-      </w:r>
-      <w:r>
-        <w:t>)</w:t>
+        <w:t>À mettre plutôt en source ?</w:t>
       </w:r>
     </w:p>
   </w:comment>
@@ -4879,25 +4882,21 @@
 </file>
 
 <file path=word/commentsExtended.xml><?xml version="1.0" encoding="utf-8"?>
-<w15:commentsEx xmlns:wpc="http://schemas.microsoft.com/office/word/2010/wordprocessingCanvas" xmlns:cx="http://schemas.microsoft.com/office/drawing/2014/chartex" xmlns:cx1="http://schemas.microsoft.com/office/drawing/2015/9/8/chartex" xmlns:cx2="http://schemas.microsoft.com/office/drawing/2015/10/21/chartex" xmlns:cx3="http://schemas.microsoft.com/office/drawing/2016/5/9/chartex" xmlns:cx4="http://schemas.microsoft.com/office/drawing/2016/5/10/chartex" xmlns:cx5="http://schemas.microsoft.com/office/drawing/2016/5/11/chartex" xmlns:cx6="http://schemas.microsoft.com/office/drawing/2016/5/12/chartex" xmlns:cx7="http://schemas.microsoft.com/office/drawing/2016/5/13/chartex" xmlns:cx8="http://schemas.microsoft.com/office/drawing/2016/5/14/chartex" xmlns:mc="http://schemas.openxmlformats.org/markup-compatibility/2006" xmlns:aink="http://schemas.microsoft.com/office/drawing/2016/ink" xmlns:am3d="http://schemas.microsoft.com/office/drawing/2017/model3d" xmlns:o="urn:schemas-microsoft-com:office:office" xmlns:r="http://schemas.openxmlformats.org/officeDocument/2006/relationships" xmlns:m="http://schemas.openxmlformats.org/officeDocument/2006/math" xmlns:v="urn:schemas-microsoft-com:vml" xmlns:wp14="http://schemas.microsoft.com/office/word/2010/wordprocessingDrawing" xmlns:wp="http://schemas.openxmlformats.org/drawingml/2006/wordprocessingDrawing" xmlns:w10="urn:schemas-microsoft-com:office:word" xmlns:w="http://schemas.openxmlformats.org/wordprocessingml/2006/main" xmlns:w14="http://schemas.microsoft.com/office/word/2010/wordml" xmlns:w15="http://schemas.microsoft.com/office/word/2012/wordml" xmlns:w16cid="http://schemas.microsoft.com/office/word/2016/wordml/cid" xmlns:w16se="http://schemas.microsoft.com/office/word/2015/wordml/symex" xmlns:wpg="http://schemas.microsoft.com/office/word/2010/wordprocessingGroup" xmlns:wpi="http://schemas.microsoft.com/office/word/2010/wordprocessingInk" xmlns:wne="http://schemas.microsoft.com/office/word/2006/wordml" xmlns:wps="http://schemas.microsoft.com/office/word/2010/wordprocessingShape" mc:Ignorable="w14 w15 w16se w16cid wp14">
-  <w15:commentEx w15:paraId="19E79F25" w15:done="0"/>
-  <w15:commentEx w15:paraId="6A44185F" w15:done="0"/>
-  <w15:commentEx w15:paraId="1912955F" w15:done="0"/>
+<w15:commentsEx xmlns:wpc="http://schemas.microsoft.com/office/word/2010/wordprocessingCanvas" xmlns:cx="http://schemas.microsoft.com/office/drawing/2014/chartex" xmlns:cx1="http://schemas.microsoft.com/office/drawing/2015/9/8/chartex" xmlns:cx2="http://schemas.microsoft.com/office/drawing/2015/10/21/chartex" xmlns:cx3="http://schemas.microsoft.com/office/drawing/2016/5/9/chartex" xmlns:cx4="http://schemas.microsoft.com/office/drawing/2016/5/10/chartex" xmlns:cx5="http://schemas.microsoft.com/office/drawing/2016/5/11/chartex" xmlns:cx6="http://schemas.microsoft.com/office/drawing/2016/5/12/chartex" xmlns:cx7="http://schemas.microsoft.com/office/drawing/2016/5/13/chartex" xmlns:cx8="http://schemas.microsoft.com/office/drawing/2016/5/14/chartex" xmlns:mc="http://schemas.openxmlformats.org/markup-compatibility/2006" xmlns:aink="http://schemas.microsoft.com/office/drawing/2016/ink" xmlns:am3d="http://schemas.microsoft.com/office/drawing/2017/model3d" xmlns:o="urn:schemas-microsoft-com:office:office" xmlns:oel="http://schemas.microsoft.com/office/2019/extlst" xmlns:r="http://schemas.openxmlformats.org/officeDocument/2006/relationships" xmlns:m="http://schemas.openxmlformats.org/officeDocument/2006/math" xmlns:v="urn:schemas-microsoft-com:vml" xmlns:wp14="http://schemas.microsoft.com/office/word/2010/wordprocessingDrawing" xmlns:wp="http://schemas.openxmlformats.org/drawingml/2006/wordprocessingDrawing" xmlns:w10="urn:schemas-microsoft-com:office:word" xmlns:w="http://schemas.openxmlformats.org/wordprocessingml/2006/main" xmlns:w14="http://schemas.microsoft.com/office/word/2010/wordml" xmlns:w15="http://schemas.microsoft.com/office/word/2012/wordml" xmlns:w16cex="http://schemas.microsoft.com/office/word/2018/wordml/cex" xmlns:w16cid="http://schemas.microsoft.com/office/word/2016/wordml/cid" xmlns:w16="http://schemas.microsoft.com/office/word/2018/wordml" xmlns:w16du="http://schemas.microsoft.com/office/word/2023/wordml/word16du" xmlns:w16sdtdh="http://schemas.microsoft.com/office/word/2020/wordml/sdtdatahash" xmlns:w16sdtfl="http://schemas.microsoft.com/office/word/2024/wordml/sdtformatlock" xmlns:w16se="http://schemas.microsoft.com/office/word/2015/wordml/symex" xmlns:wpg="http://schemas.microsoft.com/office/word/2010/wordprocessingGroup" xmlns:wpi="http://schemas.microsoft.com/office/word/2010/wordprocessingInk" xmlns:wne="http://schemas.microsoft.com/office/word/2006/wordml" xmlns:wps="http://schemas.microsoft.com/office/word/2010/wordprocessingShape" mc:Ignorable="w14 w15 w16se w16cid w16 w16cex w16sdtdh w16sdtfl w16du wp14">
   <w15:commentEx w15:paraId="42425911" w15:done="0"/>
+  <w15:commentEx w15:paraId="50C8100C" w15:done="0"/>
 </w15:commentsEx>
 </file>
 
 <file path=word/commentsIds.xml><?xml version="1.0" encoding="utf-8"?>
-<w16cid:commentsIds xmlns:wpc="http://schemas.microsoft.com/office/word/2010/wordprocessingCanvas" xmlns:cx="http://schemas.microsoft.com/office/drawing/2014/chartex" xmlns:cx1="http://schemas.microsoft.com/office/drawing/2015/9/8/chartex" xmlns:cx2="http://schemas.microsoft.com/office/drawing/2015/10/21/chartex" xmlns:cx3="http://schemas.microsoft.com/office/drawing/2016/5/9/chartex" xmlns:cx4="http://schemas.microsoft.com/office/drawing/2016/5/10/chartex" xmlns:cx5="http://schemas.microsoft.com/office/drawing/2016/5/11/chartex" xmlns:cx6="http://schemas.microsoft.com/office/drawing/2016/5/12/chartex" xmlns:cx7="http://schemas.microsoft.com/office/drawing/2016/5/13/chartex" xmlns:cx8="http://schemas.microsoft.com/office/drawing/2016/5/14/chartex" xmlns:mc="http://schemas.openxmlformats.org/markup-compatibility/2006" xmlns:aink="http://schemas.microsoft.com/office/drawing/2016/ink" xmlns:am3d="http://schemas.microsoft.com/office/drawing/2017/model3d" xmlns:o="urn:schemas-microsoft-com:office:office" xmlns:r="http://schemas.openxmlformats.org/officeDocument/2006/relationships" xmlns:m="http://schemas.openxmlformats.org/officeDocument/2006/math" xmlns:v="urn:schemas-microsoft-com:vml" xmlns:wp14="http://schemas.microsoft.com/office/word/2010/wordprocessingDrawing" xmlns:wp="http://schemas.openxmlformats.org/drawingml/2006/wordprocessingDrawing" xmlns:w10="urn:schemas-microsoft-com:office:word" xmlns:w="http://schemas.openxmlformats.org/wordprocessingml/2006/main" xmlns:w14="http://schemas.microsoft.com/office/word/2010/wordml" xmlns:w15="http://schemas.microsoft.com/office/word/2012/wordml" xmlns:w16cid="http://schemas.microsoft.com/office/word/2016/wordml/cid" xmlns:w16se="http://schemas.microsoft.com/office/word/2015/wordml/symex" xmlns:wpg="http://schemas.microsoft.com/office/word/2010/wordprocessingGroup" xmlns:wpi="http://schemas.microsoft.com/office/word/2010/wordprocessingInk" xmlns:wne="http://schemas.microsoft.com/office/word/2006/wordml" xmlns:wps="http://schemas.microsoft.com/office/word/2010/wordprocessingShape" mc:Ignorable="w14 w15 w16se w16cid wp14">
-  <w16cid:commentId w16cid:paraId="19E79F25" w16cid:durableId="2B01ADC7"/>
-  <w16cid:commentId w16cid:paraId="6A44185F" w16cid:durableId="2B01ADF5"/>
-  <w16cid:commentId w16cid:paraId="1912955F" w16cid:durableId="2B0CA50D"/>
+<w16cid:commentsIds xmlns:wpc="http://schemas.microsoft.com/office/word/2010/wordprocessingCanvas" xmlns:cx="http://schemas.microsoft.com/office/drawing/2014/chartex" xmlns:cx1="http://schemas.microsoft.com/office/drawing/2015/9/8/chartex" xmlns:cx2="http://schemas.microsoft.com/office/drawing/2015/10/21/chartex" xmlns:cx3="http://schemas.microsoft.com/office/drawing/2016/5/9/chartex" xmlns:cx4="http://schemas.microsoft.com/office/drawing/2016/5/10/chartex" xmlns:cx5="http://schemas.microsoft.com/office/drawing/2016/5/11/chartex" xmlns:cx6="http://schemas.microsoft.com/office/drawing/2016/5/12/chartex" xmlns:cx7="http://schemas.microsoft.com/office/drawing/2016/5/13/chartex" xmlns:cx8="http://schemas.microsoft.com/office/drawing/2016/5/14/chartex" xmlns:mc="http://schemas.openxmlformats.org/markup-compatibility/2006" xmlns:aink="http://schemas.microsoft.com/office/drawing/2016/ink" xmlns:am3d="http://schemas.microsoft.com/office/drawing/2017/model3d" xmlns:o="urn:schemas-microsoft-com:office:office" xmlns:oel="http://schemas.microsoft.com/office/2019/extlst" xmlns:r="http://schemas.openxmlformats.org/officeDocument/2006/relationships" xmlns:m="http://schemas.openxmlformats.org/officeDocument/2006/math" xmlns:v="urn:schemas-microsoft-com:vml" xmlns:wp14="http://schemas.microsoft.com/office/word/2010/wordprocessingDrawing" xmlns:wp="http://schemas.openxmlformats.org/drawingml/2006/wordprocessingDrawing" xmlns:w10="urn:schemas-microsoft-com:office:word" xmlns:w="http://schemas.openxmlformats.org/wordprocessingml/2006/main" xmlns:w14="http://schemas.microsoft.com/office/word/2010/wordml" xmlns:w15="http://schemas.microsoft.com/office/word/2012/wordml" xmlns:w16cex="http://schemas.microsoft.com/office/word/2018/wordml/cex" xmlns:w16cid="http://schemas.microsoft.com/office/word/2016/wordml/cid" xmlns:w16="http://schemas.microsoft.com/office/word/2018/wordml" xmlns:w16du="http://schemas.microsoft.com/office/word/2023/wordml/word16du" xmlns:w16sdtdh="http://schemas.microsoft.com/office/word/2020/wordml/sdtdatahash" xmlns:w16sdtfl="http://schemas.microsoft.com/office/word/2024/wordml/sdtformatlock" xmlns:w16se="http://schemas.microsoft.com/office/word/2015/wordml/symex" xmlns:wpg="http://schemas.microsoft.com/office/word/2010/wordprocessingGroup" xmlns:wpi="http://schemas.microsoft.com/office/word/2010/wordprocessingInk" xmlns:wne="http://schemas.microsoft.com/office/word/2006/wordml" xmlns:wps="http://schemas.microsoft.com/office/word/2010/wordprocessingShape" mc:Ignorable="w14 w15 w16se w16cid w16 w16cex w16sdtdh w16sdtfl w16du wp14">
   <w16cid:commentId w16cid:paraId="42425911" w16cid:durableId="2B01AF03"/>
+  <w16cid:commentId w16cid:paraId="50C8100C" w16cid:durableId="3543B6C4"/>
 </w16cid:commentsIds>
 </file>
 
 <file path=word/numbering.xml><?xml version="1.0" encoding="utf-8"?>
-<w:numbering xmlns:wpc="http://schemas.microsoft.com/office/word/2010/wordprocessingCanvas" xmlns:cx="http://schemas.microsoft.com/office/drawing/2014/chartex" xmlns:cx1="http://schemas.microsoft.com/office/drawing/2015/9/8/chartex" xmlns:cx2="http://schemas.microsoft.com/office/drawing/2015/10/21/chartex" xmlns:cx3="http://schemas.microsoft.com/office/drawing/2016/5/9/chartex" xmlns:cx4="http://schemas.microsoft.com/office/drawing/2016/5/10/chartex" xmlns:cx5="http://schemas.microsoft.com/office/drawing/2016/5/11/chartex" xmlns:cx6="http://schemas.microsoft.com/office/drawing/2016/5/12/chartex" xmlns:cx7="http://schemas.microsoft.com/office/drawing/2016/5/13/chartex" xmlns:cx8="http://schemas.microsoft.com/office/drawing/2016/5/14/chartex" xmlns:mc="http://schemas.openxmlformats.org/markup-compatibility/2006" xmlns:aink="http://schemas.microsoft.com/office/drawing/2016/ink" xmlns:am3d="http://schemas.microsoft.com/office/drawing/2017/model3d" xmlns:o="urn:schemas-microsoft-com:office:office" xmlns:r="http://schemas.openxmlformats.org/officeDocument/2006/relationships" xmlns:m="http://schemas.openxmlformats.org/officeDocument/2006/math" xmlns:v="urn:schemas-microsoft-com:vml" xmlns:wp14="http://schemas.microsoft.com/office/word/2010/wordprocessingDrawing" xmlns:wp="http://schemas.openxmlformats.org/drawingml/2006/wordprocessingDrawing" xmlns:w10="urn:schemas-microsoft-com:office:word" xmlns:w="http://schemas.openxmlformats.org/wordprocessingml/2006/main" xmlns:w14="http://schemas.microsoft.com/office/word/2010/wordml" xmlns:w15="http://schemas.microsoft.com/office/word/2012/wordml" xmlns:w16cid="http://schemas.microsoft.com/office/word/2016/wordml/cid" xmlns:w16se="http://schemas.microsoft.com/office/word/2015/wordml/symex" xmlns:wpg="http://schemas.microsoft.com/office/word/2010/wordprocessingGroup" xmlns:wpi="http://schemas.microsoft.com/office/word/2010/wordprocessingInk" xmlns:wne="http://schemas.microsoft.com/office/word/2006/wordml" xmlns:wps="http://schemas.microsoft.com/office/word/2010/wordprocessingShape" mc:Ignorable="w14 w15 w16se w16cid wp14">
+<w:numbering xmlns:wpc="http://schemas.microsoft.com/office/word/2010/wordprocessingCanvas" xmlns:cx="http://schemas.microsoft.com/office/drawing/2014/chartex" xmlns:cx1="http://schemas.microsoft.com/office/drawing/2015/9/8/chartex" xmlns:cx2="http://schemas.microsoft.com/office/drawing/2015/10/21/chartex" xmlns:cx3="http://schemas.microsoft.com/office/drawing/2016/5/9/chartex" xmlns:cx4="http://schemas.microsoft.com/office/drawing/2016/5/10/chartex" xmlns:cx5="http://schemas.microsoft.com/office/drawing/2016/5/11/chartex" xmlns:cx6="http://schemas.microsoft.com/office/drawing/2016/5/12/chartex" xmlns:cx7="http://schemas.microsoft.com/office/drawing/2016/5/13/chartex" xmlns:cx8="http://schemas.microsoft.com/office/drawing/2016/5/14/chartex" xmlns:mc="http://schemas.openxmlformats.org/markup-compatibility/2006" xmlns:aink="http://schemas.microsoft.com/office/drawing/2016/ink" xmlns:am3d="http://schemas.microsoft.com/office/drawing/2017/model3d" xmlns:o="urn:schemas-microsoft-com:office:office" xmlns:oel="http://schemas.microsoft.com/office/2019/extlst" xmlns:r="http://schemas.openxmlformats.org/officeDocument/2006/relationships" xmlns:m="http://schemas.openxmlformats.org/officeDocument/2006/math" xmlns:v="urn:schemas-microsoft-com:vml" xmlns:wp14="http://schemas.microsoft.com/office/word/2010/wordprocessingDrawing" xmlns:wp="http://schemas.openxmlformats.org/drawingml/2006/wordprocessingDrawing" xmlns:w10="urn:schemas-microsoft-com:office:word" xmlns:w="http://schemas.openxmlformats.org/wordprocessingml/2006/main" xmlns:w14="http://schemas.microsoft.com/office/word/2010/wordml" xmlns:w15="http://schemas.microsoft.com/office/word/2012/wordml" xmlns:w16cex="http://schemas.microsoft.com/office/word/2018/wordml/cex" xmlns:w16cid="http://schemas.microsoft.com/office/word/2016/wordml/cid" xmlns:w16="http://schemas.microsoft.com/office/word/2018/wordml" xmlns:w16du="http://schemas.microsoft.com/office/word/2023/wordml/word16du" xmlns:w16sdtdh="http://schemas.microsoft.com/office/word/2020/wordml/sdtdatahash" xmlns:w16sdtfl="http://schemas.microsoft.com/office/word/2024/wordml/sdtformatlock" xmlns:w16se="http://schemas.microsoft.com/office/word/2015/wordml/symex" xmlns:wpg="http://schemas.microsoft.com/office/word/2010/wordprocessingGroup" xmlns:wpi="http://schemas.microsoft.com/office/word/2010/wordprocessingInk" xmlns:wne="http://schemas.microsoft.com/office/word/2006/wordml" xmlns:wps="http://schemas.microsoft.com/office/word/2010/wordprocessingShape" mc:Ignorable="w14 w15 w16se w16cid w16 w16cex w16sdtdh w16sdtfl w16du wp14">
   <w:abstractNum w:abstractNumId="0" w15:restartNumberingAfterBreak="0">
     <w:nsid w:val="017C3130"/>
     <w:multiLevelType w:val="hybridMultilevel"/>
@@ -5937,6 +5936,119 @@
     </w:lvl>
   </w:abstractNum>
   <w:abstractNum w:abstractNumId="9" w15:restartNumberingAfterBreak="0">
+    <w:nsid w:val="49EF2510"/>
+    <w:multiLevelType w:val="multilevel"/>
+    <w:tmpl w:val="7402DE6A"/>
+    <w:lvl w:ilvl="0">
+      <w:start w:val="1"/>
+      <w:numFmt w:val="decimal"/>
+      <w:lvlText w:val="%1."/>
+      <w:lvlJc w:val="left"/>
+      <w:pPr>
+        <w:tabs>
+          <w:tab w:val="num" w:pos="0"/>
+        </w:tabs>
+        <w:ind w:left="720" w:hanging="360"/>
+      </w:pPr>
+    </w:lvl>
+    <w:lvl w:ilvl="1">
+      <w:start w:val="1"/>
+      <w:numFmt w:val="lowerLetter"/>
+      <w:lvlText w:val="%2."/>
+      <w:lvlJc w:val="left"/>
+      <w:pPr>
+        <w:tabs>
+          <w:tab w:val="num" w:pos="0"/>
+        </w:tabs>
+        <w:ind w:left="1440" w:hanging="360"/>
+      </w:pPr>
+    </w:lvl>
+    <w:lvl w:ilvl="2">
+      <w:start w:val="1"/>
+      <w:numFmt w:val="lowerRoman"/>
+      <w:lvlText w:val="%3."/>
+      <w:lvlJc w:val="right"/>
+      <w:pPr>
+        <w:tabs>
+          <w:tab w:val="num" w:pos="0"/>
+        </w:tabs>
+        <w:ind w:left="2160" w:hanging="180"/>
+      </w:pPr>
+    </w:lvl>
+    <w:lvl w:ilvl="3">
+      <w:start w:val="1"/>
+      <w:numFmt w:val="decimal"/>
+      <w:lvlText w:val="%4."/>
+      <w:lvlJc w:val="left"/>
+      <w:pPr>
+        <w:tabs>
+          <w:tab w:val="num" w:pos="0"/>
+        </w:tabs>
+        <w:ind w:left="2880" w:hanging="360"/>
+      </w:pPr>
+    </w:lvl>
+    <w:lvl w:ilvl="4">
+      <w:start w:val="1"/>
+      <w:numFmt w:val="lowerLetter"/>
+      <w:lvlText w:val="%5."/>
+      <w:lvlJc w:val="left"/>
+      <w:pPr>
+        <w:tabs>
+          <w:tab w:val="num" w:pos="0"/>
+        </w:tabs>
+        <w:ind w:left="3600" w:hanging="360"/>
+      </w:pPr>
+    </w:lvl>
+    <w:lvl w:ilvl="5">
+      <w:start w:val="1"/>
+      <w:numFmt w:val="lowerRoman"/>
+      <w:lvlText w:val="%6."/>
+      <w:lvlJc w:val="right"/>
+      <w:pPr>
+        <w:tabs>
+          <w:tab w:val="num" w:pos="0"/>
+        </w:tabs>
+        <w:ind w:left="4320" w:hanging="180"/>
+      </w:pPr>
+    </w:lvl>
+    <w:lvl w:ilvl="6">
+      <w:start w:val="1"/>
+      <w:numFmt w:val="decimal"/>
+      <w:lvlText w:val="%7."/>
+      <w:lvlJc w:val="left"/>
+      <w:pPr>
+        <w:tabs>
+          <w:tab w:val="num" w:pos="0"/>
+        </w:tabs>
+        <w:ind w:left="5040" w:hanging="360"/>
+      </w:pPr>
+    </w:lvl>
+    <w:lvl w:ilvl="7">
+      <w:start w:val="1"/>
+      <w:numFmt w:val="lowerLetter"/>
+      <w:lvlText w:val="%8."/>
+      <w:lvlJc w:val="left"/>
+      <w:pPr>
+        <w:tabs>
+          <w:tab w:val="num" w:pos="0"/>
+        </w:tabs>
+        <w:ind w:left="5760" w:hanging="360"/>
+      </w:pPr>
+    </w:lvl>
+    <w:lvl w:ilvl="8">
+      <w:start w:val="1"/>
+      <w:numFmt w:val="lowerRoman"/>
+      <w:lvlText w:val="%9."/>
+      <w:lvlJc w:val="right"/>
+      <w:pPr>
+        <w:tabs>
+          <w:tab w:val="num" w:pos="0"/>
+        </w:tabs>
+        <w:ind w:left="6480" w:hanging="180"/>
+      </w:pPr>
+    </w:lvl>
+  </w:abstractNum>
+  <w:abstractNum w:abstractNumId="10" w15:restartNumberingAfterBreak="0">
     <w:nsid w:val="4F623584"/>
     <w:multiLevelType w:val="multilevel"/>
     <w:tmpl w:val="7402DE6A"/>
@@ -6049,7 +6161,7 @@
       </w:pPr>
     </w:lvl>
   </w:abstractNum>
-  <w:abstractNum w:abstractNumId="10" w15:restartNumberingAfterBreak="0">
+  <w:abstractNum w:abstractNumId="11" w15:restartNumberingAfterBreak="0">
     <w:nsid w:val="557A7553"/>
     <w:multiLevelType w:val="multilevel"/>
     <w:tmpl w:val="7402DE6A"/>
@@ -6162,7 +6274,7 @@
       </w:pPr>
     </w:lvl>
   </w:abstractNum>
-  <w:abstractNum w:abstractNumId="11" w15:restartNumberingAfterBreak="0">
+  <w:abstractNum w:abstractNumId="12" w15:restartNumberingAfterBreak="0">
     <w:nsid w:val="5994470F"/>
     <w:multiLevelType w:val="hybridMultilevel"/>
     <w:tmpl w:val="0D9203BE"/>
@@ -6254,7 +6366,7 @@
       </w:pPr>
     </w:lvl>
   </w:abstractNum>
-  <w:abstractNum w:abstractNumId="12" w15:restartNumberingAfterBreak="0">
+  <w:abstractNum w:abstractNumId="13" w15:restartNumberingAfterBreak="0">
     <w:nsid w:val="71214762"/>
     <w:multiLevelType w:val="multilevel"/>
     <w:tmpl w:val="7402DE6A"/>
@@ -6367,7 +6479,7 @@
       </w:pPr>
     </w:lvl>
   </w:abstractNum>
-  <w:abstractNum w:abstractNumId="13" w15:restartNumberingAfterBreak="0">
+  <w:abstractNum w:abstractNumId="14" w15:restartNumberingAfterBreak="0">
     <w:nsid w:val="722E2907"/>
     <w:multiLevelType w:val="multilevel"/>
     <w:tmpl w:val="7402DE6A"/>
@@ -6480,59 +6592,65 @@
       </w:pPr>
     </w:lvl>
   </w:abstractNum>
-  <w:num w:numId="1">
+  <w:num w:numId="1" w16cid:durableId="530729076">
+    <w:abstractNumId w:val="14"/>
+  </w:num>
+  <w:num w:numId="2" w16cid:durableId="1256282576">
+    <w:abstractNumId w:val="7"/>
+  </w:num>
+  <w:num w:numId="3" w16cid:durableId="1256401054">
+    <w:abstractNumId w:val="5"/>
+  </w:num>
+  <w:num w:numId="4" w16cid:durableId="1880164195">
+    <w:abstractNumId w:val="8"/>
+  </w:num>
+  <w:num w:numId="5" w16cid:durableId="556476821">
+    <w:abstractNumId w:val="4"/>
+  </w:num>
+  <w:num w:numId="6" w16cid:durableId="628123467">
+    <w:abstractNumId w:val="4"/>
+  </w:num>
+  <w:num w:numId="7" w16cid:durableId="459810143">
+    <w:abstractNumId w:val="6"/>
+  </w:num>
+  <w:num w:numId="8" w16cid:durableId="356778434">
+    <w:abstractNumId w:val="12"/>
+  </w:num>
+  <w:num w:numId="9" w16cid:durableId="22677998">
     <w:abstractNumId w:val="13"/>
   </w:num>
-  <w:num w:numId="2">
-    <w:abstractNumId w:val="7"/>
+  <w:num w:numId="10" w16cid:durableId="1824469263">
+    <w:abstractNumId w:val="3"/>
   </w:num>
-  <w:num w:numId="3">
-    <w:abstractNumId w:val="5"/>
+  <w:num w:numId="11" w16cid:durableId="709840570">
+    <w:abstractNumId w:val="2"/>
   </w:num>
-  <w:num w:numId="4">
-    <w:abstractNumId w:val="8"/>
+  <w:num w:numId="12" w16cid:durableId="708381496">
+    <w:abstractNumId w:val="10"/>
   </w:num>
-  <w:num w:numId="5">
-    <w:abstractNumId w:val="4"/>
+  <w:num w:numId="13" w16cid:durableId="1844203833">
+    <w:abstractNumId w:val="1"/>
   </w:num>
-  <w:num w:numId="6">
-    <w:abstractNumId w:val="4"/>
+  <w:num w:numId="14" w16cid:durableId="289096292">
+    <w:abstractNumId w:val="1"/>
   </w:num>
-  <w:num w:numId="7">
-    <w:abstractNumId w:val="6"/>
-  </w:num>
-  <w:num w:numId="8">
+  <w:num w:numId="15" w16cid:durableId="558786046">
     <w:abstractNumId w:val="11"/>
   </w:num>
-  <w:num w:numId="9">
-    <w:abstractNumId w:val="12"/>
+  <w:num w:numId="16" w16cid:durableId="896746887">
+    <w:abstractNumId w:val="0"/>
   </w:num>
-  <w:num w:numId="10">
-    <w:abstractNumId w:val="3"/>
-  </w:num>
-  <w:num w:numId="11">
-    <w:abstractNumId w:val="2"/>
-  </w:num>
-  <w:num w:numId="12">
+  <w:num w:numId="17" w16cid:durableId="448545289">
     <w:abstractNumId w:val="9"/>
-  </w:num>
-  <w:num w:numId="13">
-    <w:abstractNumId w:val="1"/>
-  </w:num>
-  <w:num w:numId="14">
-    <w:abstractNumId w:val="1"/>
-  </w:num>
-  <w:num w:numId="15">
-    <w:abstractNumId w:val="10"/>
-  </w:num>
-  <w:num w:numId="16">
-    <w:abstractNumId w:val="0"/>
   </w:num>
 </w:numbering>
 </file>
 
 <file path=word/people.xml><?xml version="1.0" encoding="utf-8"?>
-<w15:people xmlns:wpc="http://schemas.microsoft.com/office/word/2010/wordprocessingCanvas" xmlns:cx="http://schemas.microsoft.com/office/drawing/2014/chartex" xmlns:cx1="http://schemas.microsoft.com/office/drawing/2015/9/8/chartex" xmlns:cx2="http://schemas.microsoft.com/office/drawing/2015/10/21/chartex" xmlns:cx3="http://schemas.microsoft.com/office/drawing/2016/5/9/chartex" xmlns:cx4="http://schemas.microsoft.com/office/drawing/2016/5/10/chartex" xmlns:cx5="http://schemas.microsoft.com/office/drawing/2016/5/11/chartex" xmlns:cx6="http://schemas.microsoft.com/office/drawing/2016/5/12/chartex" xmlns:cx7="http://schemas.microsoft.com/office/drawing/2016/5/13/chartex" xmlns:cx8="http://schemas.microsoft.com/office/drawing/2016/5/14/chartex" xmlns:mc="http://schemas.openxmlformats.org/markup-compatibility/2006" xmlns:aink="http://schemas.microsoft.com/office/drawing/2016/ink" xmlns:am3d="http://schemas.microsoft.com/office/drawing/2017/model3d" xmlns:o="urn:schemas-microsoft-com:office:office" xmlns:r="http://schemas.openxmlformats.org/officeDocument/2006/relationships" xmlns:m="http://schemas.openxmlformats.org/officeDocument/2006/math" xmlns:v="urn:schemas-microsoft-com:vml" xmlns:wp14="http://schemas.microsoft.com/office/word/2010/wordprocessingDrawing" xmlns:wp="http://schemas.openxmlformats.org/drawingml/2006/wordprocessingDrawing" xmlns:w10="urn:schemas-microsoft-com:office:word" xmlns:w="http://schemas.openxmlformats.org/wordprocessingml/2006/main" xmlns:w14="http://schemas.microsoft.com/office/word/2010/wordml" xmlns:w15="http://schemas.microsoft.com/office/word/2012/wordml" xmlns:w16cid="http://schemas.microsoft.com/office/word/2016/wordml/cid" xmlns:w16se="http://schemas.microsoft.com/office/word/2015/wordml/symex" xmlns:wpg="http://schemas.microsoft.com/office/word/2010/wordprocessingGroup" xmlns:wpi="http://schemas.microsoft.com/office/word/2010/wordprocessingInk" xmlns:wne="http://schemas.microsoft.com/office/word/2006/wordml" xmlns:wps="http://schemas.microsoft.com/office/word/2010/wordprocessingShape" mc:Ignorable="w14 w15 w16se w16cid wp14">
+<w15:people xmlns:wpc="http://schemas.microsoft.com/office/word/2010/wordprocessingCanvas" xmlns:cx="http://schemas.microsoft.com/office/drawing/2014/chartex" xmlns:cx1="http://schemas.microsoft.com/office/drawing/2015/9/8/chartex" xmlns:cx2="http://schemas.microsoft.com/office/drawing/2015/10/21/chartex" xmlns:cx3="http://schemas.microsoft.com/office/drawing/2016/5/9/chartex" xmlns:cx4="http://schemas.microsoft.com/office/drawing/2016/5/10/chartex" xmlns:cx5="http://schemas.microsoft.com/office/drawing/2016/5/11/chartex" xmlns:cx6="http://schemas.microsoft.com/office/drawing/2016/5/12/chartex" xmlns:cx7="http://schemas.microsoft.com/office/drawing/2016/5/13/chartex" xmlns:cx8="http://schemas.microsoft.com/office/drawing/2016/5/14/chartex" xmlns:mc="http://schemas.openxmlformats.org/markup-compatibility/2006" xmlns:aink="http://schemas.microsoft.com/office/drawing/2016/ink" xmlns:am3d="http://schemas.microsoft.com/office/drawing/2017/model3d" xmlns:o="urn:schemas-microsoft-com:office:office" xmlns:oel="http://schemas.microsoft.com/office/2019/extlst" xmlns:r="http://schemas.openxmlformats.org/officeDocument/2006/relationships" xmlns:m="http://schemas.openxmlformats.org/officeDocument/2006/math" xmlns:v="urn:schemas-microsoft-com:vml" xmlns:wp14="http://schemas.microsoft.com/office/word/2010/wordprocessingDrawing" xmlns:wp="http://schemas.openxmlformats.org/drawingml/2006/wordprocessingDrawing" xmlns:w10="urn:schemas-microsoft-com:office:word" xmlns:w="http://schemas.openxmlformats.org/wordprocessingml/2006/main" xmlns:w14="http://schemas.microsoft.com/office/word/2010/wordml" xmlns:w15="http://schemas.microsoft.com/office/word/2012/wordml" xmlns:w16cex="http://schemas.microsoft.com/office/word/2018/wordml/cex" xmlns:w16cid="http://schemas.microsoft.com/office/word/2016/wordml/cid" xmlns:w16="http://schemas.microsoft.com/office/word/2018/wordml" xmlns:w16du="http://schemas.microsoft.com/office/word/2023/wordml/word16du" xmlns:w16sdtdh="http://schemas.microsoft.com/office/word/2020/wordml/sdtdatahash" xmlns:w16sdtfl="http://schemas.microsoft.com/office/word/2024/wordml/sdtformatlock" xmlns:w16se="http://schemas.microsoft.com/office/word/2015/wordml/symex" xmlns:wpg="http://schemas.microsoft.com/office/word/2010/wordprocessingGroup" xmlns:wpi="http://schemas.microsoft.com/office/word/2010/wordprocessingInk" xmlns:wne="http://schemas.microsoft.com/office/word/2006/wordml" xmlns:wps="http://schemas.microsoft.com/office/word/2010/wordprocessingShape" mc:Ignorable="w14 w15 w16se w16cid w16 w16cex w16sdtdh w16sdtfl w16du wp14">
+  <w15:person w15:author="Lucie Della-Negra">
+    <w15:presenceInfo w15:providerId="AD" w15:userId="S::Lucie.Della-Negra@bordeaux-inp.fr::d42de48a-f5ca-4f08-b707-767e37f98575"/>
+  </w15:person>
   <w15:person w15:author="mmorelle">
     <w15:presenceInfo w15:providerId="None" w15:userId="mmorelle"/>
   </w15:person>
@@ -6540,7 +6658,7 @@
 </file>
 
 <file path=word/styles.xml><?xml version="1.0" encoding="utf-8"?>
-<w:styles xmlns:mc="http://schemas.openxmlformats.org/markup-compatibility/2006" xmlns:r="http://schemas.openxmlformats.org/officeDocument/2006/relationships" xmlns:w="http://schemas.openxmlformats.org/wordprocessingml/2006/main" xmlns:w14="http://schemas.microsoft.com/office/word/2010/wordml" xmlns:w15="http://schemas.microsoft.com/office/word/2012/wordml" xmlns:w16cid="http://schemas.microsoft.com/office/word/2016/wordml/cid" xmlns:w16se="http://schemas.microsoft.com/office/word/2015/wordml/symex" mc:Ignorable="w14 w15 w16se w16cid">
+<w:styles xmlns:mc="http://schemas.openxmlformats.org/markup-compatibility/2006" xmlns:r="http://schemas.openxmlformats.org/officeDocument/2006/relationships" xmlns:w="http://schemas.openxmlformats.org/wordprocessingml/2006/main" xmlns:w14="http://schemas.microsoft.com/office/word/2010/wordml" xmlns:w15="http://schemas.microsoft.com/office/word/2012/wordml" xmlns:w16cex="http://schemas.microsoft.com/office/word/2018/wordml/cex" xmlns:w16cid="http://schemas.microsoft.com/office/word/2016/wordml/cid" xmlns:w16="http://schemas.microsoft.com/office/word/2018/wordml" xmlns:w16du="http://schemas.microsoft.com/office/word/2023/wordml/word16du" xmlns:w16sdtdh="http://schemas.microsoft.com/office/word/2020/wordml/sdtdatahash" xmlns:w16sdtfl="http://schemas.microsoft.com/office/word/2024/wordml/sdtformatlock" xmlns:w16se="http://schemas.microsoft.com/office/word/2015/wordml/symex" mc:Ignorable="w14 w15 w16se w16cid w16 w16cex w16sdtdh w16sdtfl w16du">
   <w:docDefaults>
     <w:rPrDefault>
       <w:rPr>
@@ -6558,7 +6676,7 @@
       </w:pPr>
     </w:pPrDefault>
   </w:docDefaults>
-  <w:latentStyles w:defLockedState="0" w:defUIPriority="99" w:defSemiHidden="0" w:defUnhideWhenUsed="0" w:defQFormat="0" w:count="375">
+  <w:latentStyles w:defLockedState="0" w:defUIPriority="99" w:defSemiHidden="0" w:defUnhideWhenUsed="0" w:defQFormat="0" w:count="376">
     <w:lsdException w:name="Normal" w:uiPriority="0" w:qFormat="1"/>
     <w:lsdException w:name="heading 1" w:uiPriority="9" w:qFormat="1"/>
     <w:lsdException w:name="heading 2" w:semiHidden="1" w:uiPriority="9" w:unhideWhenUsed="1" w:qFormat="1"/>
@@ -6934,6 +7052,7 @@
     <w:lsdException w:name="Smart Hyperlink" w:semiHidden="1" w:unhideWhenUsed="1"/>
     <w:lsdException w:name="Hashtag" w:semiHidden="1" w:unhideWhenUsed="1"/>
     <w:lsdException w:name="Unresolved Mention" w:semiHidden="1" w:unhideWhenUsed="1"/>
+    <w:lsdException w:name="Smart Link" w:semiHidden="1" w:unhideWhenUsed="1"/>
   </w:latentStyles>
   <w:style w:type="paragraph" w:default="1" w:styleId="Normal">
     <w:name w:val="Normal"/>
@@ -7747,6 +7866,16 @@
       <w:szCs w:val="18"/>
     </w:rPr>
   </w:style>
+  <w:style w:type="paragraph" w:styleId="Rvision">
+    <w:name w:val="Revision"/>
+    <w:hidden/>
+    <w:uiPriority w:val="99"/>
+    <w:semiHidden/>
+    <w:rsid w:val="0013667C"/>
+    <w:pPr>
+      <w:spacing w:after="0" w:line="240" w:lineRule="auto"/>
+    </w:pPr>
+  </w:style>
 </w:styles>
 </file>
 

</xml_diff>

<commit_message>
Source - Justification des méthodes
</commit_message>
<xml_diff>
--- a/Dossier de rendu/Justifications des méthodes.docx
+++ b/Dossier de rendu/Justifications des méthodes.docx
@@ -80,7 +80,7 @@
           <w:r>
             <w:fldChar w:fldCharType="separate"/>
           </w:r>
-          <w:hyperlink w:anchor="_Toc189657747" w:history="1">
+          <w:hyperlink w:anchor="_Toc189661218" w:history="1">
             <w:r>
               <w:rPr>
                 <w:rStyle w:val="Lienhypertexte"/>
@@ -124,7 +124,7 @@
                 <w:noProof/>
                 <w:webHidden/>
               </w:rPr>
-              <w:instrText xml:space="preserve"> PAGEREF _Toc189657747 \h </w:instrText>
+              <w:instrText xml:space="preserve"> PAGEREF _Toc189661218 \h </w:instrText>
             </w:r>
             <w:r>
               <w:rPr>
@@ -170,7 +170,7 @@
               <w:lang w:eastAsia="fr-FR"/>
             </w:rPr>
           </w:pPr>
-          <w:hyperlink w:anchor="_Toc189657748" w:history="1">
+          <w:hyperlink w:anchor="_Toc189661219" w:history="1">
             <w:r>
               <w:rPr>
                 <w:rStyle w:val="Lienhypertexte"/>
@@ -214,7 +214,7 @@
                 <w:noProof/>
                 <w:webHidden/>
               </w:rPr>
-              <w:instrText xml:space="preserve"> PAGEREF _Toc189657748 \h </w:instrText>
+              <w:instrText xml:space="preserve"> PAGEREF _Toc189661219 \h </w:instrText>
             </w:r>
             <w:r>
               <w:rPr>
@@ -260,7 +260,7 @@
               <w:lang w:eastAsia="fr-FR"/>
             </w:rPr>
           </w:pPr>
-          <w:hyperlink w:anchor="_Toc189657749" w:history="1">
+          <w:hyperlink w:anchor="_Toc189661220" w:history="1">
             <w:r>
               <w:rPr>
                 <w:rStyle w:val="Lienhypertexte"/>
@@ -304,7 +304,7 @@
                 <w:noProof/>
                 <w:webHidden/>
               </w:rPr>
-              <w:instrText xml:space="preserve"> PAGEREF _Toc189657749 \h </w:instrText>
+              <w:instrText xml:space="preserve"> PAGEREF _Toc189661220 \h </w:instrText>
             </w:r>
             <w:r>
               <w:rPr>
@@ -350,7 +350,7 @@
               <w:lang w:eastAsia="fr-FR"/>
             </w:rPr>
           </w:pPr>
-          <w:hyperlink w:anchor="_Toc189657750" w:history="1">
+          <w:hyperlink w:anchor="_Toc189661221" w:history="1">
             <w:r>
               <w:rPr>
                 <w:rStyle w:val="Lienhypertexte"/>
@@ -394,7 +394,7 @@
                 <w:noProof/>
                 <w:webHidden/>
               </w:rPr>
-              <w:instrText xml:space="preserve"> PAGEREF _Toc189657750 \h </w:instrText>
+              <w:instrText xml:space="preserve"> PAGEREF _Toc189661221 \h </w:instrText>
             </w:r>
             <w:r>
               <w:rPr>
@@ -439,7 +439,7 @@
               <w:lang w:eastAsia="fr-FR"/>
             </w:rPr>
           </w:pPr>
-          <w:hyperlink w:anchor="_Toc189657751" w:history="1">
+          <w:hyperlink w:anchor="_Toc189661222" w:history="1">
             <w:r>
               <w:rPr>
                 <w:rStyle w:val="Lienhypertexte"/>
@@ -466,7 +466,7 @@
                 <w:noProof/>
                 <w:webHidden/>
               </w:rPr>
-              <w:instrText xml:space="preserve"> PAGEREF _Toc189657751 \h </w:instrText>
+              <w:instrText xml:space="preserve"> PAGEREF _Toc189661222 \h </w:instrText>
             </w:r>
             <w:r>
               <w:rPr>
@@ -511,7 +511,7 @@
               <w:lang w:eastAsia="fr-FR"/>
             </w:rPr>
           </w:pPr>
-          <w:hyperlink w:anchor="_Toc189657752" w:history="1">
+          <w:hyperlink w:anchor="_Toc189661223" w:history="1">
             <w:r>
               <w:rPr>
                 <w:rStyle w:val="Lienhypertexte"/>
@@ -538,7 +538,7 @@
                 <w:noProof/>
                 <w:webHidden/>
               </w:rPr>
-              <w:instrText xml:space="preserve"> PAGEREF _Toc189657752 \h </w:instrText>
+              <w:instrText xml:space="preserve"> PAGEREF _Toc189661223 \h </w:instrText>
             </w:r>
             <w:r>
               <w:rPr>
@@ -583,7 +583,7 @@
               <w:lang w:eastAsia="fr-FR"/>
             </w:rPr>
           </w:pPr>
-          <w:hyperlink w:anchor="_Toc189657753" w:history="1">
+          <w:hyperlink w:anchor="_Toc189661224" w:history="1">
             <w:r>
               <w:rPr>
                 <w:rStyle w:val="Lienhypertexte"/>
@@ -610,7 +610,7 @@
                 <w:noProof/>
                 <w:webHidden/>
               </w:rPr>
-              <w:instrText xml:space="preserve"> PAGEREF _Toc189657753 \h </w:instrText>
+              <w:instrText xml:space="preserve"> PAGEREF _Toc189661224 \h </w:instrText>
             </w:r>
             <w:r>
               <w:rPr>
@@ -655,7 +655,7 @@
               <w:lang w:eastAsia="fr-FR"/>
             </w:rPr>
           </w:pPr>
-          <w:hyperlink w:anchor="_Toc189657754" w:history="1">
+          <w:hyperlink w:anchor="_Toc189661225" w:history="1">
             <w:r>
               <w:rPr>
                 <w:rStyle w:val="Lienhypertexte"/>
@@ -682,7 +682,7 @@
                 <w:noProof/>
                 <w:webHidden/>
               </w:rPr>
-              <w:instrText xml:space="preserve"> PAGEREF _Toc189657754 \h </w:instrText>
+              <w:instrText xml:space="preserve"> PAGEREF _Toc189661225 \h </w:instrText>
             </w:r>
             <w:r>
               <w:rPr>
@@ -727,7 +727,7 @@
               <w:lang w:eastAsia="fr-FR"/>
             </w:rPr>
           </w:pPr>
-          <w:hyperlink w:anchor="_Toc189657755" w:history="1">
+          <w:hyperlink w:anchor="_Toc189661226" w:history="1">
             <w:r>
               <w:rPr>
                 <w:rStyle w:val="Lienhypertexte"/>
@@ -754,7 +754,7 @@
                 <w:noProof/>
                 <w:webHidden/>
               </w:rPr>
-              <w:instrText xml:space="preserve"> PAGEREF _Toc189657755 \h </w:instrText>
+              <w:instrText xml:space="preserve"> PAGEREF _Toc189661226 \h </w:instrText>
             </w:r>
             <w:r>
               <w:rPr>
@@ -774,7 +774,7 @@
                 <w:noProof/>
                 <w:webHidden/>
               </w:rPr>
-              <w:t>6</w:t>
+              <w:t>5</w:t>
             </w:r>
             <w:r>
               <w:rPr>
@@ -800,7 +800,7 @@
               <w:lang w:eastAsia="fr-FR"/>
             </w:rPr>
           </w:pPr>
-          <w:hyperlink w:anchor="_Toc189657756" w:history="1">
+          <w:hyperlink w:anchor="_Toc189661227" w:history="1">
             <w:r>
               <w:rPr>
                 <w:rStyle w:val="Lienhypertexte"/>
@@ -844,7 +844,7 @@
                 <w:noProof/>
                 <w:webHidden/>
               </w:rPr>
-              <w:instrText xml:space="preserve"> PAGEREF _Toc189657756 \h </w:instrText>
+              <w:instrText xml:space="preserve"> PAGEREF _Toc189661227 \h </w:instrText>
             </w:r>
             <w:r>
               <w:rPr>
@@ -890,7 +890,7 @@
               <w:lang w:eastAsia="fr-FR"/>
             </w:rPr>
           </w:pPr>
-          <w:hyperlink w:anchor="_Toc189657757" w:history="1">
+          <w:hyperlink w:anchor="_Toc189661228" w:history="1">
             <w:r>
               <w:rPr>
                 <w:rStyle w:val="Lienhypertexte"/>
@@ -934,7 +934,7 @@
                 <w:noProof/>
                 <w:webHidden/>
               </w:rPr>
-              <w:instrText xml:space="preserve"> PAGEREF _Toc189657757 \h </w:instrText>
+              <w:instrText xml:space="preserve"> PAGEREF _Toc189661228 \h </w:instrText>
             </w:r>
             <w:r>
               <w:rPr>
@@ -979,13 +979,27 @@
               <w:lang w:eastAsia="fr-FR"/>
             </w:rPr>
           </w:pPr>
-          <w:hyperlink w:anchor="_Toc189657758" w:history="1">
+          <w:hyperlink w:anchor="_Toc189661229" w:history="1">
             <w:r>
               <w:rPr>
                 <w:rStyle w:val="Lienhypertexte"/>
                 <w:noProof/>
               </w:rPr>
-              <w:t>Questionnaire méta-cognitif</w:t>
+              <w:t>Questionnaire mét</w:t>
+            </w:r>
+            <w:r>
+              <w:rPr>
+                <w:rStyle w:val="Lienhypertexte"/>
+                <w:noProof/>
+              </w:rPr>
+              <w:t>a</w:t>
+            </w:r>
+            <w:r>
+              <w:rPr>
+                <w:rStyle w:val="Lienhypertexte"/>
+                <w:noProof/>
+              </w:rPr>
+              <w:t>-cognitif</w:t>
             </w:r>
             <w:r>
               <w:rPr>
@@ -1006,7 +1020,7 @@
                 <w:noProof/>
                 <w:webHidden/>
               </w:rPr>
-              <w:instrText xml:space="preserve"> PAGEREF _Toc189657758 \h </w:instrText>
+              <w:instrText xml:space="preserve"> PAGEREF _Toc189661229 \h </w:instrText>
             </w:r>
             <w:r>
               <w:rPr>
@@ -1051,7 +1065,7 @@
               <w:lang w:eastAsia="fr-FR"/>
             </w:rPr>
           </w:pPr>
-          <w:hyperlink w:anchor="_Toc189657759" w:history="1">
+          <w:hyperlink w:anchor="_Toc189661230" w:history="1">
             <w:r>
               <w:rPr>
                 <w:rStyle w:val="Lienhypertexte"/>
@@ -1078,7 +1092,7 @@
                 <w:noProof/>
                 <w:webHidden/>
               </w:rPr>
-              <w:instrText xml:space="preserve"> PAGEREF _Toc189657759 \h </w:instrText>
+              <w:instrText xml:space="preserve"> PAGEREF _Toc189661230 \h </w:instrText>
             </w:r>
             <w:r>
               <w:rPr>
@@ -1099,6 +1113,78 @@
                 <w:webHidden/>
               </w:rPr>
               <w:t>6</w:t>
+            </w:r>
+            <w:r>
+              <w:rPr>
+                <w:noProof/>
+                <w:webHidden/>
+              </w:rPr>
+              <w:fldChar w:fldCharType="end"/>
+            </w:r>
+          </w:hyperlink>
+        </w:p>
+        <w:p>
+          <w:pPr>
+            <w:pStyle w:val="TM3"/>
+            <w:tabs>
+              <w:tab w:val="right" w:leader="dot" w:pos="9062"/>
+            </w:tabs>
+            <w:rPr>
+              <w:rFonts w:eastAsiaTheme="minorEastAsia"/>
+              <w:noProof/>
+              <w:sz w:val="24"/>
+              <w:szCs w:val="24"/>
+              <w:lang w:eastAsia="fr-FR"/>
+            </w:rPr>
+          </w:pPr>
+          <w:hyperlink w:anchor="_Toc189661231" w:history="1">
+            <w:r>
+              <w:rPr>
+                <w:rStyle w:val="Lienhypertexte"/>
+                <w:noProof/>
+              </w:rPr>
+              <w:t>Questionnaire MIST</w:t>
+            </w:r>
+            <w:r>
+              <w:rPr>
+                <w:noProof/>
+                <w:webHidden/>
+              </w:rPr>
+              <w:tab/>
+            </w:r>
+            <w:r>
+              <w:rPr>
+                <w:noProof/>
+                <w:webHidden/>
+              </w:rPr>
+              <w:fldChar w:fldCharType="begin"/>
+            </w:r>
+            <w:r>
+              <w:rPr>
+                <w:noProof/>
+                <w:webHidden/>
+              </w:rPr>
+              <w:instrText xml:space="preserve"> PAGEREF _Toc189661231 \h </w:instrText>
+            </w:r>
+            <w:r>
+              <w:rPr>
+                <w:noProof/>
+                <w:webHidden/>
+              </w:rPr>
+            </w:r>
+            <w:r>
+              <w:rPr>
+                <w:noProof/>
+                <w:webHidden/>
+              </w:rPr>
+              <w:fldChar w:fldCharType="separate"/>
+            </w:r>
+            <w:r>
+              <w:rPr>
+                <w:noProof/>
+                <w:webHidden/>
+              </w:rPr>
+              <w:t>7</w:t>
             </w:r>
             <w:r>
               <w:rPr>
@@ -1146,7 +1232,7 @@
           <w:szCs w:val="32"/>
         </w:rPr>
       </w:pPr>
-      <w:bookmarkStart w:id="0" w:name="_Toc189657747"/>
+      <w:bookmarkStart w:id="0" w:name="_Toc189661218"/>
       <w:r>
         <w:rPr>
           <w:sz w:val="32"/>
@@ -1328,7 +1414,7 @@
           <w:szCs w:val="32"/>
         </w:rPr>
       </w:pPr>
-      <w:bookmarkStart w:id="1" w:name="_Toc189657748"/>
+      <w:bookmarkStart w:id="1" w:name="_Toc189661219"/>
       <w:r>
         <w:rPr>
           <w:sz w:val="32"/>
@@ -2708,7 +2794,7 @@
           <w:szCs w:val="32"/>
         </w:rPr>
       </w:pPr>
-      <w:bookmarkStart w:id="12" w:name="_Toc189657749"/>
+      <w:bookmarkStart w:id="12" w:name="_Toc189661220"/>
       <w:r>
         <w:rPr>
           <w:sz w:val="32"/>
@@ -2739,7 +2825,7 @@
           <w:szCs w:val="28"/>
         </w:rPr>
       </w:pPr>
-      <w:bookmarkStart w:id="13" w:name="_Toc189657750"/>
+      <w:bookmarkStart w:id="13" w:name="_Toc189661221"/>
       <w:r>
         <w:rPr>
           <w:sz w:val="28"/>
@@ -2765,7 +2851,7 @@
           <w:szCs w:val="24"/>
         </w:rPr>
       </w:pPr>
-      <w:bookmarkStart w:id="14" w:name="_Toc189657751"/>
+      <w:bookmarkStart w:id="14" w:name="_Toc189661222"/>
       <w:r>
         <w:rPr>
           <w:sz w:val="24"/>
@@ -4102,7 +4188,7 @@
           <w:szCs w:val="24"/>
         </w:rPr>
       </w:pPr>
-      <w:bookmarkStart w:id="19" w:name="_Toc189657752"/>
+      <w:bookmarkStart w:id="19" w:name="_Toc189661223"/>
       <w:r>
         <w:rPr>
           <w:sz w:val="24"/>
@@ -4367,7 +4453,7 @@
           <w:szCs w:val="24"/>
         </w:rPr>
       </w:pPr>
-      <w:bookmarkStart w:id="20" w:name="_Toc189657753"/>
+      <w:bookmarkStart w:id="20" w:name="_Toc189661224"/>
       <w:r>
         <w:rPr>
           <w:sz w:val="24"/>
@@ -4526,7 +4612,7 @@
           <w:szCs w:val="24"/>
         </w:rPr>
       </w:pPr>
-      <w:bookmarkStart w:id="21" w:name="_Toc189657754"/>
+      <w:bookmarkStart w:id="21" w:name="_Toc189661225"/>
       <w:r>
         <w:rPr>
           <w:sz w:val="24"/>
@@ -4617,7 +4703,7 @@
           <w:szCs w:val="24"/>
         </w:rPr>
       </w:pPr>
-      <w:bookmarkStart w:id="22" w:name="_Toc189657755"/>
+      <w:bookmarkStart w:id="22" w:name="_Toc189661226"/>
       <w:r>
         <w:rPr>
           <w:sz w:val="24"/>
@@ -4722,7 +4808,7 @@
           <w:szCs w:val="28"/>
         </w:rPr>
       </w:pPr>
-      <w:bookmarkStart w:id="24" w:name="_Toc189657756"/>
+      <w:bookmarkStart w:id="24" w:name="_Toc189661227"/>
       <w:r>
         <w:rPr>
           <w:sz w:val="28"/>
@@ -4812,7 +4898,7 @@
           <w:szCs w:val="32"/>
         </w:rPr>
       </w:pPr>
-      <w:bookmarkStart w:id="25" w:name="_Toc189657757"/>
+      <w:bookmarkStart w:id="25" w:name="_Toc189661228"/>
       <w:r>
         <w:rPr>
           <w:sz w:val="32"/>
@@ -4827,7 +4913,7 @@
       <w:pPr>
         <w:pStyle w:val="Titre3"/>
       </w:pPr>
-      <w:bookmarkStart w:id="26" w:name="_Toc189657758"/>
+      <w:bookmarkStart w:id="26" w:name="_Toc189661229"/>
       <w:r>
         <w:t xml:space="preserve">Questionnaire </w:t>
       </w:r>
@@ -5021,31 +5107,19 @@
       <w:pPr>
         <w:pStyle w:val="NormalWeb"/>
         <w:spacing w:before="0" w:beforeAutospacing="0" w:after="0" w:afterAutospacing="0" w:line="480" w:lineRule="auto"/>
+        <w:rPr>
+          <w:rStyle w:val="url"/>
+        </w:rPr>
       </w:pPr>
     </w:p>
     <w:p>
       <w:pPr>
-        <w:pStyle w:val="NormalWeb"/>
-        <w:spacing w:before="0" w:beforeAutospacing="0" w:after="0" w:afterAutospacing="0" w:line="480" w:lineRule="auto"/>
-      </w:pPr>
-    </w:p>
-    <w:p>
-      <w:pPr>
-        <w:pStyle w:val="NormalWeb"/>
-        <w:spacing w:before="0" w:beforeAutospacing="0" w:after="0" w:afterAutospacing="0" w:line="480" w:lineRule="auto"/>
+        <w:pStyle w:val="Titre3"/>
         <w:rPr>
           <w:rStyle w:val="url"/>
         </w:rPr>
       </w:pPr>
-    </w:p>
-    <w:p>
-      <w:pPr>
-        <w:pStyle w:val="Titre3"/>
-        <w:rPr>
-          <w:rStyle w:val="url"/>
-        </w:rPr>
-      </w:pPr>
-      <w:bookmarkStart w:id="28" w:name="_Toc189657759"/>
+      <w:bookmarkStart w:id="28" w:name="_Toc189661230"/>
       <w:r>
         <w:t>Questionnaire psychologique</w:t>
       </w:r>
@@ -5054,19 +5128,9 @@
     <w:p>
       <w:pPr>
         <w:pStyle w:val="NormalWeb"/>
-        <w:numPr>
-          <w:ilvl w:val="0"/>
-          <w:numId w:val="13"/>
-        </w:numPr>
         <w:spacing w:before="0" w:beforeAutospacing="0" w:after="0" w:afterAutospacing="0" w:line="480" w:lineRule="auto"/>
       </w:pPr>
       <w:r>
-        <w:rPr>
-          <w:rStyle w:val="url"/>
-        </w:rPr>
-        <w:t xml:space="preserve"> </w:t>
-      </w:r>
-      <w:r>
         <w:t xml:space="preserve">Plaisant, O., Courtois, R., </w:t>
       </w:r>
       <w:proofErr w:type="spellStart"/>
@@ -5085,9 +5149,13 @@
       <w:r>
         <w:t xml:space="preserve">, G., &amp; John, O. (2009). Validation par analyse factorielle du Big Five Inventory français (BFI-Fr). Analyse </w:t>
       </w:r>
-      <w:r>
-        <w:lastRenderedPageBreak/>
-        <w:t xml:space="preserve">convergente avec le NEO-PI-R. </w:t>
+      <w:proofErr w:type="gramStart"/>
+      <w:r>
+        <w:t>convergente</w:t>
+      </w:r>
+      <w:proofErr w:type="gramEnd"/>
+      <w:r>
+        <w:t xml:space="preserve"> avec le NEO-PI-R. </w:t>
       </w:r>
       <w:r>
         <w:rPr>
@@ -5128,53 +5196,76 @@
         <w:spacing w:before="0" w:beforeAutospacing="0" w:after="0" w:afterAutospacing="0" w:line="480" w:lineRule="auto"/>
       </w:pPr>
     </w:p>
-    <w:commentRangeStart w:id="29"/>
     <w:p>
       <w:pPr>
         <w:pStyle w:val="NormalWeb"/>
         <w:spacing w:before="0" w:beforeAutospacing="0" w:after="0" w:afterAutospacing="0" w:line="480" w:lineRule="auto"/>
       </w:pPr>
-      <w:r>
-        <w:fldChar w:fldCharType="begin"/>
-      </w:r>
-      <w:r>
-        <w:instrText xml:space="preserve"> HYPERLINK "https://psychologie-ge.ch/Test_Personnalite_bfi.html" \l ":~:text=Questionnaire d'auto-évaluation de la personnalité. Big Five Inventory" </w:instrText>
-      </w:r>
-      <w:r>
-        <w:fldChar w:fldCharType="separate"/>
-      </w:r>
-      <w:r>
-        <w:rPr>
-          <w:rStyle w:val="LienInternet"/>
-        </w:rPr>
-        <w:t>Psychologie Genève : Questionnaire d'auto-évaluation de la Personnalité (psychologie-ge.ch)</w:t>
-      </w:r>
-      <w:r>
-        <w:rPr>
-          <w:rStyle w:val="LienInternet"/>
-        </w:rPr>
-        <w:fldChar w:fldCharType="end"/>
-      </w:r>
-      <w:r>
-        <w:t xml:space="preserve"> </w:t>
-      </w:r>
-      <w:commentRangeEnd w:id="29"/>
-      <w:r>
-        <w:rPr>
-          <w:rStyle w:val="Marquedecommentaire"/>
-          <w:rFonts w:ascii="Calibri" w:eastAsia="Calibri" w:hAnsi="Calibri" w:cs="F"/>
-        </w:rPr>
-        <w:commentReference w:id="29"/>
-      </w:r>
-    </w:p>
-    <w:p>
-      <w:r>
-        <w:t xml:space="preserve">Source Université de Cambridge à retrouver ici pour l’ajouter dans vos sources : </w:t>
+      <w:proofErr w:type="spellStart"/>
+      <w:r>
+        <w:t>Bartra</w:t>
+      </w:r>
+      <w:proofErr w:type="spellEnd"/>
+      <w:r>
+        <w:t>, B. (</w:t>
+      </w:r>
+      <w:proofErr w:type="spellStart"/>
+      <w:r>
+        <w:t>n.d</w:t>
+      </w:r>
+      <w:proofErr w:type="spellEnd"/>
+      <w:r>
+        <w:t xml:space="preserve">.). Psychologie Genève : Questionnaire d’auto-évaluation de la Personnalité. Psychologie Genève. </w:t>
       </w:r>
       <w:hyperlink r:id="rId13" w:history="1">
         <w:r>
           <w:rPr>
             <w:rStyle w:val="Lienhypertexte"/>
+          </w:rPr>
+          <w:t>https://psychologie-ge.ch/Test_Personnalite_bfi.html#:~:text=Questionnaire%20d'auto-%C3%A9valuation%20de%20la%20personnalit%C3%A9.%20Big%20Five%20Inventory</w:t>
+        </w:r>
+      </w:hyperlink>
+    </w:p>
+    <w:p>
+      <w:pPr>
+        <w:pStyle w:val="NormalWeb"/>
+        <w:spacing w:before="0" w:beforeAutospacing="0" w:after="0" w:afterAutospacing="0" w:line="480" w:lineRule="auto"/>
+      </w:pPr>
+    </w:p>
+    <w:p>
+      <w:pPr>
+        <w:pStyle w:val="Titre3"/>
+      </w:pPr>
+      <w:bookmarkStart w:id="29" w:name="_Toc189661231"/>
+      <w:r>
+        <w:t xml:space="preserve">Questionnaire </w:t>
+      </w:r>
+      <w:r>
+        <w:t>MIST</w:t>
+      </w:r>
+      <w:bookmarkEnd w:id="29"/>
+    </w:p>
+    <w:p>
+      <w:pPr>
+        <w:pStyle w:val="NormalWeb"/>
+        <w:spacing w:before="0" w:beforeAutospacing="0" w:after="0" w:afterAutospacing="0" w:line="480" w:lineRule="auto"/>
+        <w:rPr>
+          <w:rStyle w:val="url"/>
+          <w:lang w:val="en-US"/>
+        </w:rPr>
+      </w:pPr>
+      <w:r>
+        <w:rPr>
+          <w:rStyle w:val="url"/>
+          <w:lang w:val="en-US"/>
+        </w:rPr>
+        <w:t xml:space="preserve">The Misinformation Susceptibility Test. (2023, June 29). University of Cambridge. </w:t>
+      </w:r>
+      <w:hyperlink r:id="rId14" w:history="1">
+        <w:r>
+          <w:rPr>
+            <w:rStyle w:val="Lienhypertexte"/>
+            <w:lang w:val="en-US"/>
           </w:rPr>
           <w:t>https://www.cam.ac.uk/stories/misinformation-susceptibility-test</w:t>
         </w:r>
@@ -5186,6 +5277,7 @@
         <w:spacing w:before="0" w:beforeAutospacing="0" w:after="0" w:afterAutospacing="0" w:line="480" w:lineRule="auto"/>
         <w:rPr>
           <w:rStyle w:val="url"/>
+          <w:lang w:val="en-US"/>
         </w:rPr>
       </w:pPr>
     </w:p>
@@ -5195,6 +5287,7 @@
         <w:spacing w:before="0" w:beforeAutospacing="0" w:after="0" w:afterAutospacing="0" w:line="480" w:lineRule="auto"/>
         <w:rPr>
           <w:rStyle w:val="url"/>
+          <w:lang w:val="en-US"/>
         </w:rPr>
       </w:pPr>
     </w:p>
@@ -5204,7 +5297,7 @@
         <w:spacing w:before="0" w:beforeAutospacing="0" w:after="0" w:afterAutospacing="0" w:line="480" w:lineRule="auto"/>
         <w:rPr>
           <w:rStyle w:val="url"/>
-          <w:rFonts w:eastAsiaTheme="majorEastAsia"/>
+          <w:lang w:val="en-US"/>
         </w:rPr>
       </w:pPr>
     </w:p>
@@ -5212,6 +5305,20 @@
       <w:pPr>
         <w:pStyle w:val="NormalWeb"/>
         <w:spacing w:before="0" w:beforeAutospacing="0" w:after="0" w:afterAutospacing="0" w:line="480" w:lineRule="auto"/>
+        <w:rPr>
+          <w:rStyle w:val="url"/>
+          <w:rFonts w:eastAsiaTheme="majorEastAsia"/>
+          <w:lang w:val="en-US"/>
+        </w:rPr>
+      </w:pPr>
+    </w:p>
+    <w:p>
+      <w:pPr>
+        <w:pStyle w:val="NormalWeb"/>
+        <w:spacing w:before="0" w:beforeAutospacing="0" w:after="0" w:afterAutospacing="0" w:line="480" w:lineRule="auto"/>
+        <w:rPr>
+          <w:lang w:val="en-US"/>
+        </w:rPr>
       </w:pPr>
     </w:p>
     <w:sectPr>
@@ -5264,22 +5371,6 @@
       </w:r>
     </w:p>
   </w:comment>
-  <w:comment w:id="29" w:author="mmorelle" w:date="2024-12-09T17:56:00Z" w:initials="m">
-    <w:p>
-      <w:pPr>
-        <w:pStyle w:val="Commentaire"/>
-      </w:pPr>
-      <w:r>
-        <w:rPr>
-          <w:rStyle w:val="Marquedecommentaire"/>
-        </w:rPr>
-        <w:annotationRef/>
-      </w:r>
-      <w:r>
-        <w:t>À mettre plutôt en source ?</w:t>
-      </w:r>
-    </w:p>
-  </w:comment>
 </w:comments>
 </file>
 
@@ -5287,7 +5378,6 @@
 <w15:commentsEx xmlns:wpc="http://schemas.microsoft.com/office/word/2010/wordprocessingCanvas" xmlns:cx="http://schemas.microsoft.com/office/drawing/2014/chartex" xmlns:cx1="http://schemas.microsoft.com/office/drawing/2015/9/8/chartex" xmlns:cx2="http://schemas.microsoft.com/office/drawing/2015/10/21/chartex" xmlns:cx3="http://schemas.microsoft.com/office/drawing/2016/5/9/chartex" xmlns:cx4="http://schemas.microsoft.com/office/drawing/2016/5/10/chartex" xmlns:cx5="http://schemas.microsoft.com/office/drawing/2016/5/11/chartex" xmlns:cx6="http://schemas.microsoft.com/office/drawing/2016/5/12/chartex" xmlns:cx7="http://schemas.microsoft.com/office/drawing/2016/5/13/chartex" xmlns:cx8="http://schemas.microsoft.com/office/drawing/2016/5/14/chartex" xmlns:mc="http://schemas.openxmlformats.org/markup-compatibility/2006" xmlns:aink="http://schemas.microsoft.com/office/drawing/2016/ink" xmlns:am3d="http://schemas.microsoft.com/office/drawing/2017/model3d" xmlns:o="urn:schemas-microsoft-com:office:office" xmlns:oel="http://schemas.microsoft.com/office/2019/extlst" xmlns:r="http://schemas.openxmlformats.org/officeDocument/2006/relationships" xmlns:m="http://schemas.openxmlformats.org/officeDocument/2006/math" xmlns:v="urn:schemas-microsoft-com:vml" xmlns:wp14="http://schemas.microsoft.com/office/word/2010/wordprocessingDrawing" xmlns:wp="http://schemas.openxmlformats.org/drawingml/2006/wordprocessingDrawing" xmlns:w10="urn:schemas-microsoft-com:office:word" xmlns:w="http://schemas.openxmlformats.org/wordprocessingml/2006/main" xmlns:w14="http://schemas.microsoft.com/office/word/2010/wordml" xmlns:w15="http://schemas.microsoft.com/office/word/2012/wordml" xmlns:w16cex="http://schemas.microsoft.com/office/word/2018/wordml/cex" xmlns:w16cid="http://schemas.microsoft.com/office/word/2016/wordml/cid" xmlns:w16="http://schemas.microsoft.com/office/word/2018/wordml" xmlns:w16du="http://schemas.microsoft.com/office/word/2023/wordml/word16du" xmlns:w16sdtdh="http://schemas.microsoft.com/office/word/2020/wordml/sdtdatahash" xmlns:w16sdtfl="http://schemas.microsoft.com/office/word/2024/wordml/sdtformatlock" xmlns:w16se="http://schemas.microsoft.com/office/word/2015/wordml/symex" xmlns:wpg="http://schemas.microsoft.com/office/word/2010/wordprocessingGroup" xmlns:wpi="http://schemas.microsoft.com/office/word/2010/wordprocessingInk" xmlns:wne="http://schemas.microsoft.com/office/word/2006/wordml" xmlns:wps="http://schemas.microsoft.com/office/word/2010/wordprocessingShape" mc:Ignorable="w14 w15 w16se w16cid w16 w16cex w16sdtdh w16sdtfl w16du wp14">
   <w15:commentEx w15:paraId="08DCACBC" w15:done="0"/>
   <w15:commentEx w15:paraId="42425911" w15:done="0"/>
-  <w15:commentEx w15:paraId="50C8100C" w15:done="0"/>
 </w15:commentsEx>
 </file>
 
@@ -5301,7 +5391,6 @@
 <w16cid:commentsIds xmlns:wpc="http://schemas.microsoft.com/office/word/2010/wordprocessingCanvas" xmlns:cx="http://schemas.microsoft.com/office/drawing/2014/chartex" xmlns:cx1="http://schemas.microsoft.com/office/drawing/2015/9/8/chartex" xmlns:cx2="http://schemas.microsoft.com/office/drawing/2015/10/21/chartex" xmlns:cx3="http://schemas.microsoft.com/office/drawing/2016/5/9/chartex" xmlns:cx4="http://schemas.microsoft.com/office/drawing/2016/5/10/chartex" xmlns:cx5="http://schemas.microsoft.com/office/drawing/2016/5/11/chartex" xmlns:cx6="http://schemas.microsoft.com/office/drawing/2016/5/12/chartex" xmlns:cx7="http://schemas.microsoft.com/office/drawing/2016/5/13/chartex" xmlns:cx8="http://schemas.microsoft.com/office/drawing/2016/5/14/chartex" xmlns:mc="http://schemas.openxmlformats.org/markup-compatibility/2006" xmlns:aink="http://schemas.microsoft.com/office/drawing/2016/ink" xmlns:am3d="http://schemas.microsoft.com/office/drawing/2017/model3d" xmlns:o="urn:schemas-microsoft-com:office:office" xmlns:oel="http://schemas.microsoft.com/office/2019/extlst" xmlns:r="http://schemas.openxmlformats.org/officeDocument/2006/relationships" xmlns:m="http://schemas.openxmlformats.org/officeDocument/2006/math" xmlns:v="urn:schemas-microsoft-com:vml" xmlns:wp14="http://schemas.microsoft.com/office/word/2010/wordprocessingDrawing" xmlns:wp="http://schemas.openxmlformats.org/drawingml/2006/wordprocessingDrawing" xmlns:w10="urn:schemas-microsoft-com:office:word" xmlns:w="http://schemas.openxmlformats.org/wordprocessingml/2006/main" xmlns:w14="http://schemas.microsoft.com/office/word/2010/wordml" xmlns:w15="http://schemas.microsoft.com/office/word/2012/wordml" xmlns:w16cex="http://schemas.microsoft.com/office/word/2018/wordml/cex" xmlns:w16cid="http://schemas.microsoft.com/office/word/2016/wordml/cid" xmlns:w16="http://schemas.microsoft.com/office/word/2018/wordml" xmlns:w16du="http://schemas.microsoft.com/office/word/2023/wordml/word16du" xmlns:w16sdtdh="http://schemas.microsoft.com/office/word/2020/wordml/sdtdatahash" xmlns:w16sdtfl="http://schemas.microsoft.com/office/word/2024/wordml/sdtformatlock" xmlns:w16se="http://schemas.microsoft.com/office/word/2015/wordml/symex" xmlns:wpg="http://schemas.microsoft.com/office/word/2010/wordprocessingGroup" xmlns:wpi="http://schemas.microsoft.com/office/word/2010/wordprocessingInk" xmlns:wne="http://schemas.microsoft.com/office/word/2006/wordml" xmlns:wps="http://schemas.microsoft.com/office/word/2010/wordprocessingShape" mc:Ignorable="w14 w15 w16se w16cid w16 w16cex w16sdtdh w16sdtfl w16du wp14">
   <w16cid:commentId w16cid:paraId="08DCACBC" w16cid:durableId="16AA6D47"/>
   <w16cid:commentId w16cid:paraId="42425911" w16cid:durableId="2B01AF03"/>
-  <w16cid:commentId w16cid:paraId="50C8100C" w16cid:durableId="3543B6C4"/>
 </w16cid:commentsIds>
 </file>
 

</xml_diff>